<commit_message>
Completed Progress to Date
</commit_message>
<xml_diff>
--- a/purposal/IPR.docx
+++ b/purposal/IPR.docx
@@ -305,6 +305,9 @@
         <w:tab/>
       </w:r>
       <w:r>
+        <w:rPr>
+          <w:noProof/>
+        </w:rPr>
         <w:drawing>
           <wp:inline distT="0" distB="0" distL="0" distR="0" wp14:anchorId="68FD0988" wp14:editId="7A5DA6C4">
             <wp:extent cx="3370923" cy="1933818"/>
@@ -405,6 +408,9 @@
         <w:jc w:val="center"/>
       </w:pPr>
       <w:r>
+        <w:rPr>
+          <w:noProof/>
+        </w:rPr>
         <w:drawing>
           <wp:inline distT="0" distB="0" distL="0" distR="0" wp14:anchorId="351EA003" wp14:editId="117C07FC">
             <wp:extent cx="2846997" cy="1566385"/>
@@ -499,6 +505,9 @@
         <w:jc w:val="center"/>
       </w:pPr>
       <w:r>
+        <w:rPr>
+          <w:noProof/>
+        </w:rPr>
         <w:drawing>
           <wp:inline distT="0" distB="0" distL="0" distR="0" wp14:anchorId="49A49DFD" wp14:editId="1EB5504C">
             <wp:extent cx="3227585" cy="2310015"/>
@@ -580,6 +589,9 @@
     <w:p/>
     <w:p>
       <w:r>
+        <w:rPr>
+          <w:noProof/>
+        </w:rPr>
         <w:drawing>
           <wp:inline distT="0" distB="0" distL="0" distR="0" wp14:anchorId="3D3096C7" wp14:editId="1518A1CA">
             <wp:extent cx="2777799" cy="1812514"/>
@@ -617,6 +629,9 @@
         </w:drawing>
       </w:r>
       <w:r>
+        <w:rPr>
+          <w:noProof/>
+        </w:rPr>
         <w:drawing>
           <wp:inline distT="0" distB="0" distL="0" distR="0" wp14:anchorId="7FCE159A" wp14:editId="32BB2F37">
             <wp:extent cx="2812398" cy="1891095"/>
@@ -660,9 +675,547 @@
         <w:t>Considering the data, the Owner has posted more amount than the dealer or builder. On contradictory Owner has posted more SQFT than the builder or dealer. This concludes that the Owner owns more land and sells, coming to dealer/builder, dividing the land, building more houses, and selling at the profit margin.</w:t>
       </w:r>
     </w:p>
+    <w:p/>
+    <w:p>
+      <w:pPr>
+        <w:rPr>
+          <w:rFonts w:ascii="Times New Roman" w:eastAsia="Times New Roman" w:hAnsi="Times New Roman" w:cs="Times New Roman"/>
+          <w:color w:val="0E101A"/>
+          <w:lang w:eastAsia="en-GB"/>
+        </w:rPr>
+      </w:pPr>
+      <w:r>
+        <w:rPr>
+          <w:rFonts w:ascii="Times New Roman" w:eastAsia="Times New Roman" w:hAnsi="Times New Roman" w:cs="Times New Roman"/>
+          <w:b/>
+          <w:bCs/>
+          <w:color w:val="0E101A"/>
+          <w:lang w:eastAsia="en-GB"/>
+        </w:rPr>
+        <w:t>What is machine learning</w:t>
+      </w:r>
+      <w:r>
+        <w:rPr>
+          <w:rFonts w:ascii="Times New Roman" w:eastAsia="Times New Roman" w:hAnsi="Times New Roman" w:cs="Times New Roman"/>
+          <w:color w:val="0E101A"/>
+          <w:lang w:eastAsia="en-GB"/>
+        </w:rPr>
+        <w:t>?</w:t>
+      </w:r>
+    </w:p>
+    <w:p>
+      <w:pPr>
+        <w:rPr>
+          <w:rFonts w:ascii="Times New Roman" w:eastAsia="Times New Roman" w:hAnsi="Times New Roman" w:cs="Times New Roman"/>
+          <w:color w:val="0E101A"/>
+          <w:lang w:eastAsia="en-GB"/>
+        </w:rPr>
+      </w:pPr>
+    </w:p>
+    <w:p>
+      <w:pPr>
+        <w:rPr>
+          <w:rFonts w:ascii="Times New Roman" w:eastAsia="Times New Roman" w:hAnsi="Times New Roman" w:cs="Times New Roman"/>
+          <w:color w:val="0E101A"/>
+          <w:lang w:eastAsia="en-GB"/>
+        </w:rPr>
+      </w:pPr>
+      <w:r>
+        <w:rPr>
+          <w:rFonts w:ascii="Times New Roman" w:eastAsia="Times New Roman" w:hAnsi="Times New Roman" w:cs="Times New Roman"/>
+          <w:color w:val="0E101A"/>
+          <w:lang w:eastAsia="en-GB"/>
+        </w:rPr>
+        <w:t>Machine learning first started in 1959 by Arthur Samuel, who worked in IBM and the pioneer field of computer gaming and artificial intelligence.</w:t>
+      </w:r>
+    </w:p>
+    <w:p/>
+    <w:p>
+      <w:pPr>
+        <w:jc w:val="center"/>
+        <w:rPr>
+          <w:rFonts w:ascii="Times New Roman" w:eastAsia="Times New Roman" w:hAnsi="Times New Roman" w:cs="Times New Roman"/>
+          <w:lang w:eastAsia="en-GB"/>
+        </w:rPr>
+      </w:pPr>
+      <w:r>
+        <w:rPr>
+          <w:rFonts w:ascii="Times New Roman" w:eastAsia="Times New Roman" w:hAnsi="Times New Roman" w:cs="Times New Roman"/>
+          <w:lang w:eastAsia="en-GB"/>
+        </w:rPr>
+        <w:fldChar w:fldCharType="begin"/>
+      </w:r>
+      <w:r>
+        <w:rPr>
+          <w:rFonts w:ascii="Times New Roman" w:eastAsia="Times New Roman" w:hAnsi="Times New Roman" w:cs="Times New Roman"/>
+          <w:lang w:eastAsia="en-GB"/>
+        </w:rPr>
+        <w:instrText xml:space="preserve"> INCLUDEPICTURE "https://upload.wikimedia.org/wikipedia/commons/thumb/f/fe/Fig-X_All_ML_as_a_subfield_of_AI.jpg/220px-Fig-X_All_ML_as_a_subfield_of_AI.jpg" \* MERGEFORMATINET </w:instrText>
+      </w:r>
+      <w:r>
+        <w:rPr>
+          <w:rFonts w:ascii="Times New Roman" w:eastAsia="Times New Roman" w:hAnsi="Times New Roman" w:cs="Times New Roman"/>
+          <w:lang w:eastAsia="en-GB"/>
+        </w:rPr>
+        <w:fldChar w:fldCharType="separate"/>
+      </w:r>
+      <w:r>
+        <w:rPr>
+          <w:rFonts w:ascii="Times New Roman" w:eastAsia="Times New Roman" w:hAnsi="Times New Roman" w:cs="Times New Roman"/>
+          <w:noProof/>
+          <w:lang w:eastAsia="en-GB"/>
+        </w:rPr>
+        <w:drawing>
+          <wp:inline distT="0" distB="0" distL="0" distR="0" wp14:anchorId="35F947FA" wp14:editId="7293F936">
+            <wp:extent cx="2797810" cy="2056130"/>
+            <wp:effectExtent l="0" t="0" r="0" b="1270"/>
+            <wp:docPr id="7" name="Picture 7" descr="Diagram&#10;&#10;Description automatically generated"/>
+            <wp:cNvGraphicFramePr>
+              <a:graphicFrameLocks xmlns:a="http://schemas.openxmlformats.org/drawingml/2006/main" noChangeAspect="1"/>
+            </wp:cNvGraphicFramePr>
+            <a:graphic xmlns:a="http://schemas.openxmlformats.org/drawingml/2006/main">
+              <a:graphicData uri="http://schemas.openxmlformats.org/drawingml/2006/picture">
+                <pic:pic xmlns:pic="http://schemas.openxmlformats.org/drawingml/2006/picture">
+                  <pic:nvPicPr>
+                    <pic:cNvPr id="7" name="Picture 7" descr="Diagram&#10;&#10;Description automatically generated"/>
+                    <pic:cNvPicPr>
+                      <a:picLocks noChangeAspect="1" noChangeArrowheads="1"/>
+                    </pic:cNvPicPr>
+                  </pic:nvPicPr>
+                  <pic:blipFill>
+                    <a:blip r:embed="rId13">
+                      <a:extLst>
+                        <a:ext uri="{28A0092B-C50C-407E-A947-70E740481C1C}">
+                          <a14:useLocalDpi xmlns:a14="http://schemas.microsoft.com/office/drawing/2010/main" val="0"/>
+                        </a:ext>
+                      </a:extLst>
+                    </a:blip>
+                    <a:srcRect/>
+                    <a:stretch>
+                      <a:fillRect/>
+                    </a:stretch>
+                  </pic:blipFill>
+                  <pic:spPr bwMode="auto">
+                    <a:xfrm>
+                      <a:off x="0" y="0"/>
+                      <a:ext cx="2797810" cy="2056130"/>
+                    </a:xfrm>
+                    <a:prstGeom prst="rect">
+                      <a:avLst/>
+                    </a:prstGeom>
+                    <a:noFill/>
+                    <a:ln>
+                      <a:noFill/>
+                    </a:ln>
+                  </pic:spPr>
+                </pic:pic>
+              </a:graphicData>
+            </a:graphic>
+          </wp:inline>
+        </w:drawing>
+      </w:r>
+      <w:r>
+        <w:rPr>
+          <w:rFonts w:ascii="Times New Roman" w:eastAsia="Times New Roman" w:hAnsi="Times New Roman" w:cs="Times New Roman"/>
+          <w:lang w:eastAsia="en-GB"/>
+        </w:rPr>
+        <w:fldChar w:fldCharType="end"/>
+      </w:r>
+    </w:p>
+    <w:p>
+      <w:pPr>
+        <w:rPr>
+          <w:rFonts w:ascii="Times New Roman" w:eastAsia="Times New Roman" w:hAnsi="Times New Roman" w:cs="Times New Roman"/>
+          <w:color w:val="0E101A"/>
+          <w:lang w:eastAsia="en-GB"/>
+        </w:rPr>
+      </w:pPr>
+      <w:r>
+        <w:rPr>
+          <w:rFonts w:ascii="Times New Roman" w:eastAsia="Times New Roman" w:hAnsi="Times New Roman" w:cs="Times New Roman"/>
+          <w:color w:val="0E101A"/>
+          <w:lang w:eastAsia="en-GB"/>
+        </w:rPr>
+        <w:t>Machine learning a mixed field of statistics, computer programming, mathematics analysis. Machine learning has involved in various fields like medicine, computer vision, spam filtering, voice recognitions. </w:t>
+      </w:r>
+    </w:p>
+    <w:p>
+      <w:pPr>
+        <w:rPr>
+          <w:rFonts w:ascii="Times New Roman" w:eastAsia="Times New Roman" w:hAnsi="Times New Roman" w:cs="Times New Roman"/>
+          <w:color w:val="0E101A"/>
+          <w:lang w:eastAsia="en-GB"/>
+        </w:rPr>
+      </w:pPr>
+    </w:p>
+    <w:p>
+      <w:pPr>
+        <w:rPr>
+          <w:rFonts w:ascii="Times New Roman" w:eastAsia="Times New Roman" w:hAnsi="Times New Roman" w:cs="Times New Roman"/>
+          <w:color w:val="0E101A"/>
+          <w:lang w:eastAsia="en-GB"/>
+        </w:rPr>
+      </w:pPr>
+      <w:r>
+        <w:rPr>
+          <w:rFonts w:ascii="Times New Roman" w:eastAsia="Times New Roman" w:hAnsi="Times New Roman" w:cs="Times New Roman"/>
+          <w:color w:val="0E101A"/>
+          <w:lang w:eastAsia="en-GB"/>
+        </w:rPr>
+        <w:t>For learning the data, machine learning uses these standard practices.</w:t>
+      </w:r>
+    </w:p>
+    <w:p>
+      <w:pPr>
+        <w:numPr>
+          <w:ilvl w:val="0"/>
+          <w:numId w:val="2"/>
+        </w:numPr>
+        <w:rPr>
+          <w:rFonts w:ascii="Times New Roman" w:eastAsia="Times New Roman" w:hAnsi="Times New Roman" w:cs="Times New Roman"/>
+          <w:color w:val="0E101A"/>
+          <w:lang w:eastAsia="en-GB"/>
+        </w:rPr>
+      </w:pPr>
+      <w:r>
+        <w:rPr>
+          <w:rFonts w:ascii="Times New Roman" w:eastAsia="Times New Roman" w:hAnsi="Times New Roman" w:cs="Times New Roman"/>
+          <w:color w:val="0E101A"/>
+          <w:lang w:eastAsia="en-GB"/>
+        </w:rPr>
+        <w:t>Supervised Learning</w:t>
+      </w:r>
+    </w:p>
+    <w:p>
+      <w:pPr>
+        <w:numPr>
+          <w:ilvl w:val="0"/>
+          <w:numId w:val="2"/>
+        </w:numPr>
+        <w:rPr>
+          <w:rFonts w:ascii="Times New Roman" w:eastAsia="Times New Roman" w:hAnsi="Times New Roman" w:cs="Times New Roman"/>
+          <w:color w:val="0E101A"/>
+          <w:lang w:eastAsia="en-GB"/>
+        </w:rPr>
+      </w:pPr>
+      <w:r>
+        <w:rPr>
+          <w:rFonts w:ascii="Times New Roman" w:eastAsia="Times New Roman" w:hAnsi="Times New Roman" w:cs="Times New Roman"/>
+          <w:color w:val="0E101A"/>
+          <w:lang w:eastAsia="en-GB"/>
+        </w:rPr>
+        <w:t>Unsupervised Learning</w:t>
+      </w:r>
+    </w:p>
+    <w:p>
+      <w:pPr>
+        <w:numPr>
+          <w:ilvl w:val="0"/>
+          <w:numId w:val="2"/>
+        </w:numPr>
+        <w:rPr>
+          <w:rFonts w:ascii="Times New Roman" w:eastAsia="Times New Roman" w:hAnsi="Times New Roman" w:cs="Times New Roman"/>
+          <w:color w:val="0E101A"/>
+          <w:lang w:eastAsia="en-GB"/>
+        </w:rPr>
+      </w:pPr>
+      <w:r>
+        <w:rPr>
+          <w:rFonts w:ascii="Times New Roman" w:eastAsia="Times New Roman" w:hAnsi="Times New Roman" w:cs="Times New Roman"/>
+          <w:color w:val="0E101A"/>
+          <w:lang w:eastAsia="en-GB"/>
+        </w:rPr>
+        <w:t>Semi-Supervised Learning</w:t>
+      </w:r>
+    </w:p>
+    <w:p>
+      <w:pPr>
+        <w:numPr>
+          <w:ilvl w:val="0"/>
+          <w:numId w:val="2"/>
+        </w:numPr>
+        <w:rPr>
+          <w:rFonts w:ascii="Times New Roman" w:eastAsia="Times New Roman" w:hAnsi="Times New Roman" w:cs="Times New Roman"/>
+          <w:color w:val="0E101A"/>
+          <w:lang w:eastAsia="en-GB"/>
+        </w:rPr>
+      </w:pPr>
+      <w:r>
+        <w:rPr>
+          <w:rFonts w:ascii="Times New Roman" w:eastAsia="Times New Roman" w:hAnsi="Times New Roman" w:cs="Times New Roman"/>
+          <w:color w:val="0E101A"/>
+          <w:lang w:eastAsia="en-GB"/>
+        </w:rPr>
+        <w:t>Reinforcement Learning</w:t>
+      </w:r>
+    </w:p>
+    <w:p>
+      <w:pPr>
+        <w:numPr>
+          <w:ilvl w:val="0"/>
+          <w:numId w:val="2"/>
+        </w:numPr>
+        <w:rPr>
+          <w:rFonts w:ascii="Times New Roman" w:eastAsia="Times New Roman" w:hAnsi="Times New Roman" w:cs="Times New Roman"/>
+          <w:color w:val="0E101A"/>
+          <w:lang w:eastAsia="en-GB"/>
+        </w:rPr>
+      </w:pPr>
+      <w:r>
+        <w:rPr>
+          <w:rFonts w:ascii="Times New Roman" w:eastAsia="Times New Roman" w:hAnsi="Times New Roman" w:cs="Times New Roman"/>
+          <w:color w:val="0E101A"/>
+          <w:lang w:eastAsia="en-GB"/>
+        </w:rPr>
+        <w:t>Dimensionality Reduction</w:t>
+      </w:r>
+    </w:p>
+    <w:p>
+      <w:pPr>
+        <w:rPr>
+          <w:rFonts w:ascii="Times New Roman" w:eastAsia="Times New Roman" w:hAnsi="Times New Roman" w:cs="Times New Roman"/>
+          <w:lang w:eastAsia="en-GB"/>
+        </w:rPr>
+      </w:pPr>
+    </w:p>
+    <w:p>
+      <w:pPr>
+        <w:rPr>
+          <w:rFonts w:ascii="Times New Roman" w:eastAsia="Times New Roman" w:hAnsi="Times New Roman" w:cs="Times New Roman"/>
+          <w:lang w:eastAsia="en-GB"/>
+        </w:rPr>
+      </w:pPr>
+    </w:p>
+    <w:p>
+      <w:pPr>
+        <w:rPr>
+          <w:rFonts w:ascii="Times New Roman" w:eastAsia="Times New Roman" w:hAnsi="Times New Roman" w:cs="Times New Roman"/>
+          <w:lang w:eastAsia="en-GB"/>
+        </w:rPr>
+      </w:pPr>
+    </w:p>
+    <w:p>
+      <w:pPr>
+        <w:rPr>
+          <w:rFonts w:ascii="Times New Roman" w:eastAsia="Times New Roman" w:hAnsi="Times New Roman" w:cs="Times New Roman"/>
+          <w:lang w:eastAsia="en-GB"/>
+        </w:rPr>
+      </w:pPr>
+    </w:p>
+    <w:p>
+      <w:pPr>
+        <w:rPr>
+          <w:rFonts w:ascii="Times New Roman" w:eastAsia="Times New Roman" w:hAnsi="Times New Roman" w:cs="Times New Roman"/>
+          <w:b/>
+          <w:bCs/>
+          <w:color w:val="0E101A"/>
+          <w:lang w:eastAsia="en-GB"/>
+        </w:rPr>
+      </w:pPr>
+      <w:r>
+        <w:rPr>
+          <w:rFonts w:ascii="Times New Roman" w:eastAsia="Times New Roman" w:hAnsi="Times New Roman" w:cs="Times New Roman"/>
+          <w:b/>
+          <w:bCs/>
+          <w:color w:val="0E101A"/>
+          <w:lang w:eastAsia="en-GB"/>
+        </w:rPr>
+        <w:lastRenderedPageBreak/>
+        <w:t>Regression</w:t>
+      </w:r>
+    </w:p>
+    <w:p>
+      <w:pPr>
+        <w:rPr>
+          <w:rFonts w:ascii="Times New Roman" w:eastAsia="Times New Roman" w:hAnsi="Times New Roman" w:cs="Times New Roman"/>
+          <w:color w:val="0E101A"/>
+          <w:lang w:eastAsia="en-GB"/>
+        </w:rPr>
+      </w:pPr>
+    </w:p>
+    <w:p>
+      <w:pPr>
+        <w:rPr>
+          <w:rFonts w:ascii="Times New Roman" w:eastAsia="Times New Roman" w:hAnsi="Times New Roman" w:cs="Times New Roman"/>
+          <w:color w:val="0E101A"/>
+          <w:lang w:eastAsia="en-GB"/>
+        </w:rPr>
+      </w:pPr>
+      <w:r>
+        <w:rPr>
+          <w:rFonts w:ascii="Times New Roman" w:eastAsia="Times New Roman" w:hAnsi="Times New Roman" w:cs="Times New Roman"/>
+          <w:color w:val="0E101A"/>
+          <w:lang w:eastAsia="en-GB"/>
+        </w:rPr>
+        <w:t>For this project, it is best suitable for regression techniques. Regression is a method used in finance, investing. There are several regression techniques are there.</w:t>
+      </w:r>
+    </w:p>
+    <w:p>
+      <w:pPr>
+        <w:rPr>
+          <w:rFonts w:ascii="Times New Roman" w:eastAsia="Times New Roman" w:hAnsi="Times New Roman" w:cs="Times New Roman"/>
+          <w:color w:val="0E101A"/>
+          <w:lang w:eastAsia="en-GB"/>
+        </w:rPr>
+      </w:pPr>
+    </w:p>
+    <w:p>
+      <w:pPr>
+        <w:rPr>
+          <w:rFonts w:ascii="Times New Roman" w:eastAsia="Times New Roman" w:hAnsi="Times New Roman" w:cs="Times New Roman"/>
+          <w:color w:val="0E101A"/>
+          <w:lang w:eastAsia="en-GB"/>
+        </w:rPr>
+      </w:pPr>
+    </w:p>
+    <w:p>
+      <w:pPr>
+        <w:numPr>
+          <w:ilvl w:val="0"/>
+          <w:numId w:val="3"/>
+        </w:numPr>
+        <w:rPr>
+          <w:rFonts w:ascii="Times New Roman" w:eastAsia="Times New Roman" w:hAnsi="Times New Roman" w:cs="Times New Roman"/>
+          <w:color w:val="0E101A"/>
+          <w:lang w:eastAsia="en-GB"/>
+        </w:rPr>
+      </w:pPr>
+      <w:r>
+        <w:rPr>
+          <w:rFonts w:ascii="Times New Roman" w:eastAsia="Times New Roman" w:hAnsi="Times New Roman" w:cs="Times New Roman"/>
+          <w:color w:val="0E101A"/>
+          <w:lang w:eastAsia="en-GB"/>
+        </w:rPr>
+        <w:t>Multiple linear regression</w:t>
+      </w:r>
+    </w:p>
+    <w:p>
+      <w:pPr>
+        <w:numPr>
+          <w:ilvl w:val="0"/>
+          <w:numId w:val="3"/>
+        </w:numPr>
+        <w:rPr>
+          <w:rFonts w:ascii="Times New Roman" w:eastAsia="Times New Roman" w:hAnsi="Times New Roman" w:cs="Times New Roman"/>
+          <w:color w:val="0E101A"/>
+          <w:lang w:eastAsia="en-GB"/>
+        </w:rPr>
+      </w:pPr>
+      <w:r>
+        <w:rPr>
+          <w:rFonts w:ascii="Times New Roman" w:eastAsia="Times New Roman" w:hAnsi="Times New Roman" w:cs="Times New Roman"/>
+          <w:color w:val="0E101A"/>
+          <w:lang w:eastAsia="en-GB"/>
+        </w:rPr>
+        <w:t>Logistic Regression</w:t>
+      </w:r>
+    </w:p>
+    <w:p>
+      <w:pPr>
+        <w:numPr>
+          <w:ilvl w:val="0"/>
+          <w:numId w:val="3"/>
+        </w:numPr>
+        <w:rPr>
+          <w:rFonts w:ascii="Times New Roman" w:eastAsia="Times New Roman" w:hAnsi="Times New Roman" w:cs="Times New Roman"/>
+          <w:color w:val="0E101A"/>
+          <w:lang w:eastAsia="en-GB"/>
+        </w:rPr>
+      </w:pPr>
+      <w:r>
+        <w:rPr>
+          <w:rFonts w:ascii="Times New Roman" w:eastAsia="Times New Roman" w:hAnsi="Times New Roman" w:cs="Times New Roman"/>
+          <w:color w:val="0E101A"/>
+          <w:lang w:eastAsia="en-GB"/>
+        </w:rPr>
+        <w:t>Support Vector Regression</w:t>
+      </w:r>
+    </w:p>
+    <w:p>
+      <w:pPr>
+        <w:numPr>
+          <w:ilvl w:val="0"/>
+          <w:numId w:val="3"/>
+        </w:numPr>
+        <w:rPr>
+          <w:rFonts w:ascii="Times New Roman" w:eastAsia="Times New Roman" w:hAnsi="Times New Roman" w:cs="Times New Roman"/>
+          <w:color w:val="0E101A"/>
+          <w:lang w:eastAsia="en-GB"/>
+        </w:rPr>
+      </w:pPr>
+      <w:r>
+        <w:rPr>
+          <w:rFonts w:ascii="Times New Roman" w:eastAsia="Times New Roman" w:hAnsi="Times New Roman" w:cs="Times New Roman"/>
+          <w:color w:val="0E101A"/>
+          <w:lang w:eastAsia="en-GB"/>
+        </w:rPr>
+        <w:t>Random Forest Regression</w:t>
+      </w:r>
+    </w:p>
+    <w:p>
+      <w:pPr>
+        <w:rPr>
+          <w:rFonts w:ascii="Times New Roman" w:eastAsia="Times New Roman" w:hAnsi="Times New Roman" w:cs="Times New Roman"/>
+          <w:color w:val="0E101A"/>
+          <w:lang w:eastAsia="en-GB"/>
+        </w:rPr>
+      </w:pPr>
+    </w:p>
+    <w:p>
+      <w:pPr>
+        <w:rPr>
+          <w:rFonts w:ascii="Times New Roman" w:eastAsia="Times New Roman" w:hAnsi="Times New Roman" w:cs="Times New Roman"/>
+          <w:color w:val="0E101A"/>
+          <w:lang w:eastAsia="en-GB"/>
+        </w:rPr>
+      </w:pPr>
+      <w:r>
+        <w:rPr>
+          <w:rFonts w:ascii="Times New Roman" w:eastAsia="Times New Roman" w:hAnsi="Times New Roman" w:cs="Times New Roman"/>
+          <w:color w:val="0E101A"/>
+          <w:lang w:eastAsia="en-GB"/>
+        </w:rPr>
+        <w:t>In Regression, independent variables add random weights to predict the dependent variable by using the gradient descent technique to optimise weight for predicting accurately.</w:t>
+      </w:r>
+    </w:p>
+    <w:p>
+      <w:pPr>
+        <w:rPr>
+          <w:rFonts w:ascii="Times New Roman" w:eastAsia="Times New Roman" w:hAnsi="Times New Roman" w:cs="Times New Roman"/>
+          <w:color w:val="0E101A"/>
+          <w:lang w:eastAsia="en-GB"/>
+        </w:rPr>
+      </w:pPr>
+    </w:p>
+    <w:p>
+      <w:pPr>
+        <w:rPr>
+          <w:rFonts w:ascii="Times New Roman" w:eastAsia="Times New Roman" w:hAnsi="Times New Roman" w:cs="Times New Roman"/>
+          <w:color w:val="0E101A"/>
+          <w:lang w:eastAsia="en-GB"/>
+        </w:rPr>
+      </w:pPr>
+      <w:r>
+        <w:rPr>
+          <w:rFonts w:ascii="Times New Roman" w:eastAsia="Times New Roman" w:hAnsi="Times New Roman" w:cs="Times New Roman"/>
+          <w:color w:val="0E101A"/>
+          <w:lang w:eastAsia="en-GB"/>
+        </w:rPr>
+        <w:t>By applying these techniques and error-correcting methods, able to predict the prices that suitable for a house with that features.</w:t>
+      </w:r>
+    </w:p>
+    <w:p>
+      <w:pPr>
+        <w:rPr>
+          <w:rFonts w:ascii="Times New Roman" w:eastAsia="Times New Roman" w:hAnsi="Times New Roman" w:cs="Times New Roman"/>
+          <w:lang w:eastAsia="en-GB"/>
+        </w:rPr>
+      </w:pPr>
+    </w:p>
+    <w:p/>
     <w:sectPr>
-      <w:footerReference w:type="even" r:id="rId13"/>
-      <w:footerReference w:type="default" r:id="rId14"/>
+      <w:footerReference w:type="even" r:id="rId14"/>
+      <w:footerReference w:type="default" r:id="rId15"/>
       <w:pgSz w:w="11906" w:h="16838"/>
       <w:pgMar w:top="1440" w:right="1440" w:bottom="1440" w:left="1440" w:header="708" w:footer="708" w:gutter="0"/>
       <w:cols w:space="708"/>
@@ -951,8 +1504,312 @@
       </w:rPr>
     </w:lvl>
   </w:abstractNum>
+  <w:abstractNum w:abstractNumId="1" w15:restartNumberingAfterBreak="0">
+    <w:nsid w:val="5AE67040"/>
+    <w:multiLevelType w:val="multilevel"/>
+    <w:tmpl w:val="2A2C25BE"/>
+    <w:lvl w:ilvl="0">
+      <w:start w:val="1"/>
+      <w:numFmt w:val="bullet"/>
+      <w:lvlText w:val=""/>
+      <w:lvlJc w:val="left"/>
+      <w:pPr>
+        <w:tabs>
+          <w:tab w:val="num" w:pos="720"/>
+        </w:tabs>
+        <w:ind w:left="720" w:hanging="360"/>
+      </w:pPr>
+      <w:rPr>
+        <w:rFonts w:ascii="Symbol" w:hAnsi="Symbol" w:hint="default"/>
+        <w:sz w:val="20"/>
+      </w:rPr>
+    </w:lvl>
+    <w:lvl w:ilvl="1" w:tentative="1">
+      <w:start w:val="1"/>
+      <w:numFmt w:val="bullet"/>
+      <w:lvlText w:val="o"/>
+      <w:lvlJc w:val="left"/>
+      <w:pPr>
+        <w:tabs>
+          <w:tab w:val="num" w:pos="1440"/>
+        </w:tabs>
+        <w:ind w:left="1440" w:hanging="360"/>
+      </w:pPr>
+      <w:rPr>
+        <w:rFonts w:ascii="Courier New" w:hAnsi="Courier New" w:hint="default"/>
+        <w:sz w:val="20"/>
+      </w:rPr>
+    </w:lvl>
+    <w:lvl w:ilvl="2" w:tentative="1">
+      <w:start w:val="1"/>
+      <w:numFmt w:val="bullet"/>
+      <w:lvlText w:val=""/>
+      <w:lvlJc w:val="left"/>
+      <w:pPr>
+        <w:tabs>
+          <w:tab w:val="num" w:pos="2160"/>
+        </w:tabs>
+        <w:ind w:left="2160" w:hanging="360"/>
+      </w:pPr>
+      <w:rPr>
+        <w:rFonts w:ascii="Wingdings" w:hAnsi="Wingdings" w:hint="default"/>
+        <w:sz w:val="20"/>
+      </w:rPr>
+    </w:lvl>
+    <w:lvl w:ilvl="3" w:tentative="1">
+      <w:start w:val="1"/>
+      <w:numFmt w:val="bullet"/>
+      <w:lvlText w:val=""/>
+      <w:lvlJc w:val="left"/>
+      <w:pPr>
+        <w:tabs>
+          <w:tab w:val="num" w:pos="2880"/>
+        </w:tabs>
+        <w:ind w:left="2880" w:hanging="360"/>
+      </w:pPr>
+      <w:rPr>
+        <w:rFonts w:ascii="Wingdings" w:hAnsi="Wingdings" w:hint="default"/>
+        <w:sz w:val="20"/>
+      </w:rPr>
+    </w:lvl>
+    <w:lvl w:ilvl="4" w:tentative="1">
+      <w:start w:val="1"/>
+      <w:numFmt w:val="bullet"/>
+      <w:lvlText w:val=""/>
+      <w:lvlJc w:val="left"/>
+      <w:pPr>
+        <w:tabs>
+          <w:tab w:val="num" w:pos="3600"/>
+        </w:tabs>
+        <w:ind w:left="3600" w:hanging="360"/>
+      </w:pPr>
+      <w:rPr>
+        <w:rFonts w:ascii="Wingdings" w:hAnsi="Wingdings" w:hint="default"/>
+        <w:sz w:val="20"/>
+      </w:rPr>
+    </w:lvl>
+    <w:lvl w:ilvl="5" w:tentative="1">
+      <w:start w:val="1"/>
+      <w:numFmt w:val="bullet"/>
+      <w:lvlText w:val=""/>
+      <w:lvlJc w:val="left"/>
+      <w:pPr>
+        <w:tabs>
+          <w:tab w:val="num" w:pos="4320"/>
+        </w:tabs>
+        <w:ind w:left="4320" w:hanging="360"/>
+      </w:pPr>
+      <w:rPr>
+        <w:rFonts w:ascii="Wingdings" w:hAnsi="Wingdings" w:hint="default"/>
+        <w:sz w:val="20"/>
+      </w:rPr>
+    </w:lvl>
+    <w:lvl w:ilvl="6" w:tentative="1">
+      <w:start w:val="1"/>
+      <w:numFmt w:val="bullet"/>
+      <w:lvlText w:val=""/>
+      <w:lvlJc w:val="left"/>
+      <w:pPr>
+        <w:tabs>
+          <w:tab w:val="num" w:pos="5040"/>
+        </w:tabs>
+        <w:ind w:left="5040" w:hanging="360"/>
+      </w:pPr>
+      <w:rPr>
+        <w:rFonts w:ascii="Wingdings" w:hAnsi="Wingdings" w:hint="default"/>
+        <w:sz w:val="20"/>
+      </w:rPr>
+    </w:lvl>
+    <w:lvl w:ilvl="7" w:tentative="1">
+      <w:start w:val="1"/>
+      <w:numFmt w:val="bullet"/>
+      <w:lvlText w:val=""/>
+      <w:lvlJc w:val="left"/>
+      <w:pPr>
+        <w:tabs>
+          <w:tab w:val="num" w:pos="5760"/>
+        </w:tabs>
+        <w:ind w:left="5760" w:hanging="360"/>
+      </w:pPr>
+      <w:rPr>
+        <w:rFonts w:ascii="Wingdings" w:hAnsi="Wingdings" w:hint="default"/>
+        <w:sz w:val="20"/>
+      </w:rPr>
+    </w:lvl>
+    <w:lvl w:ilvl="8" w:tentative="1">
+      <w:start w:val="1"/>
+      <w:numFmt w:val="bullet"/>
+      <w:lvlText w:val=""/>
+      <w:lvlJc w:val="left"/>
+      <w:pPr>
+        <w:tabs>
+          <w:tab w:val="num" w:pos="6480"/>
+        </w:tabs>
+        <w:ind w:left="6480" w:hanging="360"/>
+      </w:pPr>
+      <w:rPr>
+        <w:rFonts w:ascii="Wingdings" w:hAnsi="Wingdings" w:hint="default"/>
+        <w:sz w:val="20"/>
+      </w:rPr>
+    </w:lvl>
+  </w:abstractNum>
+  <w:abstractNum w:abstractNumId="2" w15:restartNumberingAfterBreak="0">
+    <w:nsid w:val="7F4A7E44"/>
+    <w:multiLevelType w:val="multilevel"/>
+    <w:tmpl w:val="9B2ECCC2"/>
+    <w:lvl w:ilvl="0">
+      <w:start w:val="1"/>
+      <w:numFmt w:val="bullet"/>
+      <w:lvlText w:val=""/>
+      <w:lvlJc w:val="left"/>
+      <w:pPr>
+        <w:tabs>
+          <w:tab w:val="num" w:pos="720"/>
+        </w:tabs>
+        <w:ind w:left="720" w:hanging="360"/>
+      </w:pPr>
+      <w:rPr>
+        <w:rFonts w:ascii="Symbol" w:hAnsi="Symbol" w:hint="default"/>
+        <w:sz w:val="20"/>
+      </w:rPr>
+    </w:lvl>
+    <w:lvl w:ilvl="1" w:tentative="1">
+      <w:start w:val="1"/>
+      <w:numFmt w:val="bullet"/>
+      <w:lvlText w:val="o"/>
+      <w:lvlJc w:val="left"/>
+      <w:pPr>
+        <w:tabs>
+          <w:tab w:val="num" w:pos="1440"/>
+        </w:tabs>
+        <w:ind w:left="1440" w:hanging="360"/>
+      </w:pPr>
+      <w:rPr>
+        <w:rFonts w:ascii="Courier New" w:hAnsi="Courier New" w:hint="default"/>
+        <w:sz w:val="20"/>
+      </w:rPr>
+    </w:lvl>
+    <w:lvl w:ilvl="2" w:tentative="1">
+      <w:start w:val="1"/>
+      <w:numFmt w:val="bullet"/>
+      <w:lvlText w:val=""/>
+      <w:lvlJc w:val="left"/>
+      <w:pPr>
+        <w:tabs>
+          <w:tab w:val="num" w:pos="2160"/>
+        </w:tabs>
+        <w:ind w:left="2160" w:hanging="360"/>
+      </w:pPr>
+      <w:rPr>
+        <w:rFonts w:ascii="Wingdings" w:hAnsi="Wingdings" w:hint="default"/>
+        <w:sz w:val="20"/>
+      </w:rPr>
+    </w:lvl>
+    <w:lvl w:ilvl="3" w:tentative="1">
+      <w:start w:val="1"/>
+      <w:numFmt w:val="bullet"/>
+      <w:lvlText w:val=""/>
+      <w:lvlJc w:val="left"/>
+      <w:pPr>
+        <w:tabs>
+          <w:tab w:val="num" w:pos="2880"/>
+        </w:tabs>
+        <w:ind w:left="2880" w:hanging="360"/>
+      </w:pPr>
+      <w:rPr>
+        <w:rFonts w:ascii="Wingdings" w:hAnsi="Wingdings" w:hint="default"/>
+        <w:sz w:val="20"/>
+      </w:rPr>
+    </w:lvl>
+    <w:lvl w:ilvl="4" w:tentative="1">
+      <w:start w:val="1"/>
+      <w:numFmt w:val="bullet"/>
+      <w:lvlText w:val=""/>
+      <w:lvlJc w:val="left"/>
+      <w:pPr>
+        <w:tabs>
+          <w:tab w:val="num" w:pos="3600"/>
+        </w:tabs>
+        <w:ind w:left="3600" w:hanging="360"/>
+      </w:pPr>
+      <w:rPr>
+        <w:rFonts w:ascii="Wingdings" w:hAnsi="Wingdings" w:hint="default"/>
+        <w:sz w:val="20"/>
+      </w:rPr>
+    </w:lvl>
+    <w:lvl w:ilvl="5" w:tentative="1">
+      <w:start w:val="1"/>
+      <w:numFmt w:val="bullet"/>
+      <w:lvlText w:val=""/>
+      <w:lvlJc w:val="left"/>
+      <w:pPr>
+        <w:tabs>
+          <w:tab w:val="num" w:pos="4320"/>
+        </w:tabs>
+        <w:ind w:left="4320" w:hanging="360"/>
+      </w:pPr>
+      <w:rPr>
+        <w:rFonts w:ascii="Wingdings" w:hAnsi="Wingdings" w:hint="default"/>
+        <w:sz w:val="20"/>
+      </w:rPr>
+    </w:lvl>
+    <w:lvl w:ilvl="6" w:tentative="1">
+      <w:start w:val="1"/>
+      <w:numFmt w:val="bullet"/>
+      <w:lvlText w:val=""/>
+      <w:lvlJc w:val="left"/>
+      <w:pPr>
+        <w:tabs>
+          <w:tab w:val="num" w:pos="5040"/>
+        </w:tabs>
+        <w:ind w:left="5040" w:hanging="360"/>
+      </w:pPr>
+      <w:rPr>
+        <w:rFonts w:ascii="Wingdings" w:hAnsi="Wingdings" w:hint="default"/>
+        <w:sz w:val="20"/>
+      </w:rPr>
+    </w:lvl>
+    <w:lvl w:ilvl="7" w:tentative="1">
+      <w:start w:val="1"/>
+      <w:numFmt w:val="bullet"/>
+      <w:lvlText w:val=""/>
+      <w:lvlJc w:val="left"/>
+      <w:pPr>
+        <w:tabs>
+          <w:tab w:val="num" w:pos="5760"/>
+        </w:tabs>
+        <w:ind w:left="5760" w:hanging="360"/>
+      </w:pPr>
+      <w:rPr>
+        <w:rFonts w:ascii="Wingdings" w:hAnsi="Wingdings" w:hint="default"/>
+        <w:sz w:val="20"/>
+      </w:rPr>
+    </w:lvl>
+    <w:lvl w:ilvl="8" w:tentative="1">
+      <w:start w:val="1"/>
+      <w:numFmt w:val="bullet"/>
+      <w:lvlText w:val=""/>
+      <w:lvlJc w:val="left"/>
+      <w:pPr>
+        <w:tabs>
+          <w:tab w:val="num" w:pos="6480"/>
+        </w:tabs>
+        <w:ind w:left="6480" w:hanging="360"/>
+      </w:pPr>
+      <w:rPr>
+        <w:rFonts w:ascii="Wingdings" w:hAnsi="Wingdings" w:hint="default"/>
+        <w:sz w:val="20"/>
+      </w:rPr>
+    </w:lvl>
+  </w:abstractNum>
   <w:num w:numId="1">
     <w:abstractNumId w:val="0"/>
+  </w:num>
+  <w:num w:numId="2">
+    <w:abstractNumId w:val="2"/>
+  </w:num>
+  <w:num w:numId="3">
+    <w:abstractNumId w:val="1"/>
   </w:num>
 </w:numbering>
 </file>

</xml_diff>

<commit_message>
IPR done , pending: Social, References, Appendices
</commit_message>
<xml_diff>
--- a/purposal/IPR.docx
+++ b/purposal/IPR.docx
@@ -248,7 +248,14 @@
       </w:r>
     </w:p>
     <w:p/>
-    <w:p/>
+    <w:p>
+      <w:pPr>
+        <w:pStyle w:val="Heading2"/>
+      </w:pPr>
+      <w:r>
+        <w:t>About</w:t>
+      </w:r>
+    </w:p>
     <w:p>
       <w:pPr>
         <w:pStyle w:val="Heading3"/>
@@ -582,7 +589,6 @@
           <w:color w:val="0E101A"/>
           <w:lang w:eastAsia="en-GB"/>
         </w:rPr>
-        <w:lastRenderedPageBreak/>
         <w:t>Did Who posted will influence the price. </w:t>
       </w:r>
     </w:p>
@@ -692,15 +698,37 @@
           <w:color w:val="0E101A"/>
           <w:lang w:eastAsia="en-GB"/>
         </w:rPr>
-        <w:t>What is machine learning</w:t>
-      </w:r>
-      <w:r>
-        <w:rPr>
-          <w:rFonts w:ascii="Times New Roman" w:eastAsia="Times New Roman" w:hAnsi="Times New Roman" w:cs="Times New Roman"/>
-          <w:color w:val="0E101A"/>
-          <w:lang w:eastAsia="en-GB"/>
-        </w:rPr>
-        <w:t>?</w:t>
+        <w:t>M</w:t>
+      </w:r>
+      <w:r>
+        <w:rPr>
+          <w:rFonts w:ascii="Times New Roman" w:eastAsia="Times New Roman" w:hAnsi="Times New Roman" w:cs="Times New Roman"/>
+          <w:b/>
+          <w:bCs/>
+          <w:color w:val="0E101A"/>
+          <w:lang w:eastAsia="en-GB"/>
+        </w:rPr>
+        <w:t xml:space="preserve">achine </w:t>
+      </w:r>
+      <w:r>
+        <w:rPr>
+          <w:rFonts w:ascii="Times New Roman" w:eastAsia="Times New Roman" w:hAnsi="Times New Roman" w:cs="Times New Roman"/>
+          <w:b/>
+          <w:bCs/>
+          <w:color w:val="0E101A"/>
+          <w:lang w:eastAsia="en-GB"/>
+        </w:rPr>
+        <w:t>L</w:t>
+      </w:r>
+      <w:r>
+        <w:rPr>
+          <w:rFonts w:ascii="Times New Roman" w:eastAsia="Times New Roman" w:hAnsi="Times New Roman" w:cs="Times New Roman"/>
+          <w:b/>
+          <w:bCs/>
+          <w:color w:val="0E101A"/>
+          <w:lang w:eastAsia="en-GB"/>
+        </w:rPr>
+        <w:t>earning</w:t>
       </w:r>
     </w:p>
     <w:p>
@@ -1020,7 +1048,6 @@
           <w:color w:val="0E101A"/>
           <w:lang w:eastAsia="en-GB"/>
         </w:rPr>
-        <w:lastRenderedPageBreak/>
         <w:t>Regression</w:t>
       </w:r>
     </w:p>
@@ -1203,6 +1230,1339 @@
         </w:rPr>
         <w:t>By applying these techniques and error-correcting methods, able to predict the prices that suitable for a house with that features.</w:t>
       </w:r>
+    </w:p>
+    <w:p>
+      <w:pPr>
+        <w:rPr>
+          <w:rFonts w:ascii="Times New Roman" w:eastAsia="Times New Roman" w:hAnsi="Times New Roman" w:cs="Times New Roman"/>
+          <w:color w:val="0E101A"/>
+          <w:lang w:eastAsia="en-GB"/>
+        </w:rPr>
+      </w:pPr>
+    </w:p>
+    <w:p>
+      <w:pPr>
+        <w:rPr>
+          <w:rFonts w:ascii="Times New Roman" w:eastAsia="Times New Roman" w:hAnsi="Times New Roman" w:cs="Times New Roman"/>
+          <w:color w:val="0E101A"/>
+          <w:lang w:eastAsia="en-GB"/>
+        </w:rPr>
+      </w:pPr>
+    </w:p>
+    <w:p>
+      <w:pPr>
+        <w:rPr>
+          <w:rFonts w:ascii="Times New Roman" w:eastAsia="Times New Roman" w:hAnsi="Times New Roman" w:cs="Times New Roman"/>
+          <w:b/>
+          <w:bCs/>
+          <w:color w:val="0E101A"/>
+          <w:lang w:eastAsia="en-GB"/>
+        </w:rPr>
+      </w:pPr>
+      <w:r>
+        <w:rPr>
+          <w:rFonts w:ascii="Times New Roman" w:eastAsia="Times New Roman" w:hAnsi="Times New Roman" w:cs="Times New Roman"/>
+          <w:b/>
+          <w:bCs/>
+          <w:color w:val="0E101A"/>
+          <w:lang w:eastAsia="en-GB"/>
+        </w:rPr>
+        <w:t>Artificial Intelligence</w:t>
+      </w:r>
+    </w:p>
+    <w:p>
+      <w:pPr>
+        <w:rPr>
+          <w:rFonts w:ascii="Times New Roman" w:eastAsia="Times New Roman" w:hAnsi="Times New Roman" w:cs="Times New Roman"/>
+          <w:b/>
+          <w:bCs/>
+          <w:color w:val="0E101A"/>
+          <w:lang w:eastAsia="en-GB"/>
+        </w:rPr>
+      </w:pPr>
+    </w:p>
+    <w:p>
+      <w:pPr>
+        <w:rPr>
+          <w:rFonts w:ascii="Times New Roman" w:eastAsia="Times New Roman" w:hAnsi="Times New Roman" w:cs="Times New Roman"/>
+          <w:b/>
+          <w:bCs/>
+          <w:color w:val="0E101A"/>
+          <w:lang w:eastAsia="en-GB"/>
+        </w:rPr>
+      </w:pPr>
+      <w:r>
+        <w:rPr>
+          <w:rFonts w:ascii="Times New Roman" w:eastAsia="Times New Roman" w:hAnsi="Times New Roman" w:cs="Times New Roman"/>
+          <w:b/>
+          <w:bCs/>
+          <w:color w:val="0E101A"/>
+          <w:lang w:eastAsia="en-GB"/>
+        </w:rPr>
+        <w:tab/>
+      </w:r>
+    </w:p>
+    <w:p>
+      <w:pPr>
+        <w:rPr>
+          <w:rFonts w:ascii="Times New Roman" w:eastAsia="Times New Roman" w:hAnsi="Times New Roman" w:cs="Times New Roman"/>
+          <w:color w:val="0E101A"/>
+          <w:lang w:eastAsia="en-GB"/>
+        </w:rPr>
+      </w:pPr>
+      <w:r>
+        <w:rPr>
+          <w:rFonts w:ascii="Times New Roman" w:eastAsia="Times New Roman" w:hAnsi="Times New Roman" w:cs="Times New Roman"/>
+          <w:b/>
+          <w:bCs/>
+          <w:color w:val="0E101A"/>
+          <w:lang w:eastAsia="en-GB"/>
+        </w:rPr>
+        <w:tab/>
+      </w:r>
+      <w:r>
+        <w:rPr>
+          <w:rFonts w:ascii="Times New Roman" w:eastAsia="Times New Roman" w:hAnsi="Times New Roman" w:cs="Times New Roman"/>
+          <w:color w:val="0E101A"/>
+          <w:lang w:eastAsia="en-GB"/>
+        </w:rPr>
+        <w:t>Artificial Intelligence is machines that will try to mimic functions that humans associate with the human mind, such as "problem-solving" and "learning".</w:t>
+      </w:r>
+    </w:p>
+    <w:p>
+      <w:pPr>
+        <w:rPr>
+          <w:rFonts w:ascii="Times New Roman" w:eastAsia="Times New Roman" w:hAnsi="Times New Roman" w:cs="Times New Roman"/>
+          <w:color w:val="0E101A"/>
+          <w:lang w:eastAsia="en-GB"/>
+        </w:rPr>
+      </w:pPr>
+    </w:p>
+    <w:p>
+      <w:pPr>
+        <w:rPr>
+          <w:rFonts w:ascii="Times New Roman" w:eastAsia="Times New Roman" w:hAnsi="Times New Roman" w:cs="Times New Roman"/>
+          <w:color w:val="0E101A"/>
+          <w:lang w:eastAsia="en-GB"/>
+        </w:rPr>
+      </w:pPr>
+    </w:p>
+    <w:p>
+      <w:pPr>
+        <w:rPr>
+          <w:rFonts w:ascii="Times New Roman" w:eastAsia="Times New Roman" w:hAnsi="Times New Roman" w:cs="Times New Roman"/>
+          <w:color w:val="0E101A"/>
+          <w:lang w:eastAsia="en-GB"/>
+        </w:rPr>
+      </w:pPr>
+      <w:r>
+        <w:rPr>
+          <w:rFonts w:ascii="Times New Roman" w:eastAsia="Times New Roman" w:hAnsi="Times New Roman" w:cs="Times New Roman"/>
+          <w:b/>
+          <w:bCs/>
+          <w:color w:val="0E101A"/>
+          <w:lang w:eastAsia="en-GB"/>
+        </w:rPr>
+        <w:t>Deep Learning</w:t>
+      </w:r>
+    </w:p>
+    <w:p>
+      <w:pPr>
+        <w:rPr>
+          <w:rFonts w:ascii="Times New Roman" w:eastAsia="Times New Roman" w:hAnsi="Times New Roman" w:cs="Times New Roman"/>
+          <w:color w:val="0E101A"/>
+          <w:lang w:eastAsia="en-GB"/>
+        </w:rPr>
+      </w:pPr>
+    </w:p>
+    <w:p>
+      <w:pPr>
+        <w:rPr>
+          <w:rFonts w:ascii="Times New Roman" w:eastAsia="Times New Roman" w:hAnsi="Times New Roman" w:cs="Times New Roman"/>
+          <w:color w:val="0E101A"/>
+          <w:lang w:eastAsia="en-GB"/>
+        </w:rPr>
+      </w:pPr>
+      <w:r>
+        <w:rPr>
+          <w:rFonts w:ascii="Times New Roman" w:eastAsia="Times New Roman" w:hAnsi="Times New Roman" w:cs="Times New Roman"/>
+          <w:color w:val="0E101A"/>
+          <w:lang w:eastAsia="en-GB"/>
+        </w:rPr>
+        <w:t>In the early 21st century, Large storage made cheap and available to everyone. So industries utilised this opportunity as a by-product of this large amounts of data(formerly known as "big data") available now. Using this data with AI/ML companies benefitting product development, customer satisfaction, improvement in advertisements. </w:t>
+      </w:r>
+    </w:p>
+    <w:p>
+      <w:pPr>
+        <w:rPr>
+          <w:rFonts w:ascii="Times New Roman" w:eastAsia="Times New Roman" w:hAnsi="Times New Roman" w:cs="Times New Roman"/>
+          <w:color w:val="0E101A"/>
+          <w:lang w:eastAsia="en-GB"/>
+        </w:rPr>
+      </w:pPr>
+    </w:p>
+    <w:p>
+      <w:pPr>
+        <w:rPr>
+          <w:rFonts w:ascii="Times New Roman" w:eastAsia="Times New Roman" w:hAnsi="Times New Roman" w:cs="Times New Roman"/>
+          <w:color w:val="0E101A"/>
+          <w:lang w:eastAsia="en-GB"/>
+        </w:rPr>
+      </w:pPr>
+      <w:r>
+        <w:rPr>
+          <w:rFonts w:ascii="Times New Roman" w:eastAsia="Times New Roman" w:hAnsi="Times New Roman" w:cs="Times New Roman"/>
+          <w:color w:val="0E101A"/>
+          <w:lang w:eastAsia="en-GB"/>
+        </w:rPr>
+        <w:t>In deep learning, primarily neural networks were used. Neural networks are a series of algorithms that endeavours to recognise underlying relationships similar to the human mind.</w:t>
+      </w:r>
+    </w:p>
+    <w:p>
+      <w:pPr>
+        <w:rPr>
+          <w:rFonts w:ascii="Times New Roman" w:eastAsia="Times New Roman" w:hAnsi="Times New Roman" w:cs="Times New Roman"/>
+          <w:color w:val="0E101A"/>
+          <w:lang w:eastAsia="en-GB"/>
+        </w:rPr>
+      </w:pPr>
+    </w:p>
+    <w:p>
+      <w:pPr>
+        <w:rPr>
+          <w:rFonts w:ascii="Times New Roman" w:eastAsia="Times New Roman" w:hAnsi="Times New Roman" w:cs="Times New Roman"/>
+          <w:color w:val="0E101A"/>
+          <w:lang w:eastAsia="en-GB"/>
+        </w:rPr>
+      </w:pPr>
+    </w:p>
+    <w:p>
+      <w:pPr>
+        <w:rPr>
+          <w:rFonts w:ascii="Times New Roman" w:eastAsia="Times New Roman" w:hAnsi="Times New Roman" w:cs="Times New Roman"/>
+          <w:color w:val="0E101A"/>
+          <w:lang w:eastAsia="en-GB"/>
+        </w:rPr>
+      </w:pPr>
+    </w:p>
+    <w:p>
+      <w:pPr>
+        <w:pStyle w:val="Heading2"/>
+        <w:rPr>
+          <w:rFonts w:eastAsia="Times New Roman"/>
+          <w:lang w:eastAsia="en-GB"/>
+        </w:rPr>
+      </w:pPr>
+      <w:r>
+        <w:rPr>
+          <w:rFonts w:eastAsia="Times New Roman"/>
+          <w:lang w:eastAsia="en-GB"/>
+        </w:rPr>
+        <w:t>Deliverables</w:t>
+      </w:r>
+    </w:p>
+    <w:p>
+      <w:pPr>
+        <w:rPr>
+          <w:rFonts w:ascii="Times New Roman" w:eastAsia="Times New Roman" w:hAnsi="Times New Roman" w:cs="Times New Roman"/>
+          <w:color w:val="0E101A"/>
+          <w:lang w:eastAsia="en-GB"/>
+        </w:rPr>
+      </w:pPr>
+    </w:p>
+    <w:p>
+      <w:pPr>
+        <w:rPr>
+          <w:rFonts w:ascii="Times New Roman" w:eastAsia="Times New Roman" w:hAnsi="Times New Roman" w:cs="Times New Roman"/>
+          <w:color w:val="0E101A"/>
+          <w:lang w:eastAsia="en-GB"/>
+        </w:rPr>
+      </w:pPr>
+      <w:r>
+        <w:rPr>
+          <w:rFonts w:ascii="Times New Roman" w:eastAsia="Times New Roman" w:hAnsi="Times New Roman" w:cs="Times New Roman"/>
+          <w:color w:val="0E101A"/>
+          <w:lang w:eastAsia="en-GB"/>
+        </w:rPr>
+        <w:t>Every data science project follows these practices to run the project smoothly. Practising these steps were easy to understand and practise. Even this very easy to upgrade when needed.</w:t>
+      </w:r>
+    </w:p>
+    <w:p>
+      <w:pPr>
+        <w:rPr>
+          <w:rFonts w:ascii="Times New Roman" w:eastAsia="Times New Roman" w:hAnsi="Times New Roman" w:cs="Times New Roman"/>
+          <w:color w:val="0E101A"/>
+          <w:lang w:eastAsia="en-GB"/>
+        </w:rPr>
+      </w:pPr>
+    </w:p>
+    <w:p>
+      <w:pPr>
+        <w:rPr>
+          <w:rFonts w:ascii="Times New Roman" w:eastAsia="Times New Roman" w:hAnsi="Times New Roman" w:cs="Times New Roman"/>
+          <w:color w:val="0E101A"/>
+          <w:lang w:eastAsia="en-GB"/>
+        </w:rPr>
+      </w:pPr>
+    </w:p>
+    <w:p>
+      <w:pPr>
+        <w:pStyle w:val="Heading3"/>
+        <w:rPr>
+          <w:rFonts w:eastAsia="Times New Roman"/>
+          <w:lang w:eastAsia="en-GB"/>
+        </w:rPr>
+      </w:pPr>
+      <w:r>
+        <w:rPr>
+          <w:rFonts w:eastAsia="Times New Roman"/>
+          <w:lang w:eastAsia="en-GB"/>
+        </w:rPr>
+        <w:t>Practises:</w:t>
+      </w:r>
+    </w:p>
+    <w:p>
+      <w:pPr>
+        <w:ind w:firstLine="720"/>
+        <w:rPr>
+          <w:rFonts w:ascii="Times New Roman" w:eastAsia="Times New Roman" w:hAnsi="Times New Roman" w:cs="Times New Roman"/>
+          <w:color w:val="0E101A"/>
+          <w:lang w:eastAsia="en-GB"/>
+        </w:rPr>
+      </w:pPr>
+      <w:r>
+        <w:rPr>
+          <w:rFonts w:ascii="Times New Roman" w:eastAsia="Times New Roman" w:hAnsi="Times New Roman" w:cs="Times New Roman"/>
+          <w:color w:val="0E101A"/>
+          <w:lang w:eastAsia="en-GB"/>
+        </w:rPr>
+        <w:t>Requirement:</w:t>
+      </w:r>
+    </w:p>
+    <w:p>
+      <w:pPr>
+        <w:ind w:left="720" w:firstLine="720"/>
+        <w:rPr>
+          <w:rFonts w:ascii="Times New Roman" w:eastAsia="Times New Roman" w:hAnsi="Times New Roman" w:cs="Times New Roman"/>
+          <w:color w:val="0E101A"/>
+          <w:lang w:eastAsia="en-GB"/>
+        </w:rPr>
+      </w:pPr>
+      <w:r>
+        <w:rPr>
+          <w:rFonts w:ascii="Times New Roman" w:eastAsia="Times New Roman" w:hAnsi="Times New Roman" w:cs="Times New Roman"/>
+          <w:color w:val="0E101A"/>
+          <w:lang w:eastAsia="en-GB"/>
+        </w:rPr>
+        <w:t>Every project has an objective to accomplish. The data science project was not unique from that. The initial proposal was the first step of the project.</w:t>
+      </w:r>
+    </w:p>
+    <w:p>
+      <w:pPr>
+        <w:rPr>
+          <w:rFonts w:ascii="Times New Roman" w:eastAsia="Times New Roman" w:hAnsi="Times New Roman" w:cs="Times New Roman"/>
+          <w:color w:val="0E101A"/>
+          <w:lang w:eastAsia="en-GB"/>
+        </w:rPr>
+      </w:pPr>
+    </w:p>
+    <w:p>
+      <w:pPr>
+        <w:ind w:firstLine="720"/>
+        <w:rPr>
+          <w:rFonts w:ascii="Times New Roman" w:eastAsia="Times New Roman" w:hAnsi="Times New Roman" w:cs="Times New Roman"/>
+          <w:color w:val="0E101A"/>
+          <w:lang w:eastAsia="en-GB"/>
+        </w:rPr>
+      </w:pPr>
+    </w:p>
+    <w:p>
+      <w:pPr>
+        <w:ind w:firstLine="720"/>
+        <w:rPr>
+          <w:rFonts w:ascii="Times New Roman" w:eastAsia="Times New Roman" w:hAnsi="Times New Roman" w:cs="Times New Roman"/>
+          <w:color w:val="0E101A"/>
+          <w:lang w:eastAsia="en-GB"/>
+        </w:rPr>
+      </w:pPr>
+      <w:r>
+        <w:rPr>
+          <w:rFonts w:ascii="Times New Roman" w:eastAsia="Times New Roman" w:hAnsi="Times New Roman" w:cs="Times New Roman"/>
+          <w:color w:val="0E101A"/>
+          <w:lang w:eastAsia="en-GB"/>
+        </w:rPr>
+        <w:t>Data Collection:</w:t>
+      </w:r>
+    </w:p>
+    <w:p>
+      <w:pPr>
+        <w:ind w:left="720" w:firstLine="720"/>
+        <w:rPr>
+          <w:rFonts w:ascii="Times New Roman" w:eastAsia="Times New Roman" w:hAnsi="Times New Roman" w:cs="Times New Roman"/>
+          <w:color w:val="0E101A"/>
+          <w:lang w:eastAsia="en-GB"/>
+        </w:rPr>
+      </w:pPr>
+      <w:r>
+        <w:rPr>
+          <w:rFonts w:ascii="Times New Roman" w:eastAsia="Times New Roman" w:hAnsi="Times New Roman" w:cs="Times New Roman"/>
+          <w:color w:val="0E101A"/>
+          <w:lang w:eastAsia="en-GB"/>
+        </w:rPr>
+        <w:t>The next step was collecting data from various sources and should be very reliable. Non-reliable sources of data lead to the failure of the data project.</w:t>
+      </w:r>
+    </w:p>
+    <w:p>
+      <w:pPr>
+        <w:rPr>
+          <w:rFonts w:ascii="Times New Roman" w:eastAsia="Times New Roman" w:hAnsi="Times New Roman" w:cs="Times New Roman"/>
+          <w:color w:val="0E101A"/>
+          <w:lang w:eastAsia="en-GB"/>
+        </w:rPr>
+      </w:pPr>
+    </w:p>
+    <w:p>
+      <w:pPr>
+        <w:ind w:firstLine="720"/>
+        <w:rPr>
+          <w:rFonts w:ascii="Times New Roman" w:eastAsia="Times New Roman" w:hAnsi="Times New Roman" w:cs="Times New Roman"/>
+          <w:color w:val="0E101A"/>
+          <w:lang w:eastAsia="en-GB"/>
+        </w:rPr>
+      </w:pPr>
+      <w:r>
+        <w:rPr>
+          <w:rFonts w:ascii="Times New Roman" w:eastAsia="Times New Roman" w:hAnsi="Times New Roman" w:cs="Times New Roman"/>
+          <w:color w:val="0E101A"/>
+          <w:lang w:eastAsia="en-GB"/>
+        </w:rPr>
+        <w:t>Data Analysis:</w:t>
+      </w:r>
+    </w:p>
+    <w:p>
+      <w:pPr>
+        <w:ind w:left="720" w:firstLine="720"/>
+        <w:rPr>
+          <w:rFonts w:ascii="Times New Roman" w:eastAsia="Times New Roman" w:hAnsi="Times New Roman" w:cs="Times New Roman"/>
+          <w:color w:val="0E101A"/>
+          <w:lang w:eastAsia="en-GB"/>
+        </w:rPr>
+      </w:pPr>
+      <w:r>
+        <w:rPr>
+          <w:rFonts w:ascii="Times New Roman" w:eastAsia="Times New Roman" w:hAnsi="Times New Roman" w:cs="Times New Roman"/>
+          <w:color w:val="0E101A"/>
+          <w:lang w:eastAsia="en-GB"/>
+        </w:rPr>
+        <w:t>This step is crucial to make an initial analysis of data. Here about to know that how data has spread and which independent factors influencing the dependant factors.</w:t>
+      </w:r>
+    </w:p>
+    <w:p>
+      <w:pPr>
+        <w:rPr>
+          <w:rFonts w:ascii="Times New Roman" w:eastAsia="Times New Roman" w:hAnsi="Times New Roman" w:cs="Times New Roman"/>
+          <w:color w:val="0E101A"/>
+          <w:lang w:eastAsia="en-GB"/>
+        </w:rPr>
+      </w:pPr>
+    </w:p>
+    <w:p>
+      <w:pPr>
+        <w:ind w:firstLine="720"/>
+        <w:rPr>
+          <w:rFonts w:ascii="Times New Roman" w:eastAsia="Times New Roman" w:hAnsi="Times New Roman" w:cs="Times New Roman"/>
+          <w:color w:val="0E101A"/>
+          <w:lang w:eastAsia="en-GB"/>
+        </w:rPr>
+      </w:pPr>
+      <w:r>
+        <w:rPr>
+          <w:rFonts w:ascii="Times New Roman" w:eastAsia="Times New Roman" w:hAnsi="Times New Roman" w:cs="Times New Roman"/>
+          <w:color w:val="0E101A"/>
+          <w:lang w:eastAsia="en-GB"/>
+        </w:rPr>
+        <w:t>Data preparation:</w:t>
+      </w:r>
+    </w:p>
+    <w:p>
+      <w:pPr>
+        <w:ind w:left="720" w:firstLine="720"/>
+        <w:rPr>
+          <w:rFonts w:ascii="Times New Roman" w:eastAsia="Times New Roman" w:hAnsi="Times New Roman" w:cs="Times New Roman"/>
+          <w:color w:val="0E101A"/>
+          <w:lang w:eastAsia="en-GB"/>
+        </w:rPr>
+      </w:pPr>
+      <w:r>
+        <w:rPr>
+          <w:rFonts w:ascii="Times New Roman" w:eastAsia="Times New Roman" w:hAnsi="Times New Roman" w:cs="Times New Roman"/>
+          <w:color w:val="0E101A"/>
+          <w:lang w:eastAsia="en-GB"/>
+        </w:rPr>
+        <w:t>Every data is unique and has some meaning to it. It has some gaps, and some values will go missing, or it will be a different format than the usual. These issues have addressed and fill accordingly with best practices; otherwise, modelling may not be possible.</w:t>
+      </w:r>
+    </w:p>
+    <w:p>
+      <w:pPr>
+        <w:rPr>
+          <w:rFonts w:ascii="Times New Roman" w:eastAsia="Times New Roman" w:hAnsi="Times New Roman" w:cs="Times New Roman"/>
+          <w:color w:val="0E101A"/>
+          <w:lang w:eastAsia="en-GB"/>
+        </w:rPr>
+      </w:pPr>
+    </w:p>
+    <w:p>
+      <w:pPr>
+        <w:ind w:firstLine="720"/>
+        <w:rPr>
+          <w:rFonts w:ascii="Times New Roman" w:eastAsia="Times New Roman" w:hAnsi="Times New Roman" w:cs="Times New Roman"/>
+          <w:color w:val="0E101A"/>
+          <w:lang w:eastAsia="en-GB"/>
+        </w:rPr>
+      </w:pPr>
+      <w:r>
+        <w:rPr>
+          <w:rFonts w:ascii="Times New Roman" w:eastAsia="Times New Roman" w:hAnsi="Times New Roman" w:cs="Times New Roman"/>
+          <w:color w:val="0E101A"/>
+          <w:lang w:eastAsia="en-GB"/>
+        </w:rPr>
+        <w:t>Modelling:</w:t>
+      </w:r>
+    </w:p>
+    <w:p>
+      <w:pPr>
+        <w:ind w:left="720" w:firstLine="720"/>
+        <w:rPr>
+          <w:rFonts w:ascii="Times New Roman" w:eastAsia="Times New Roman" w:hAnsi="Times New Roman" w:cs="Times New Roman"/>
+          <w:color w:val="0E101A"/>
+          <w:lang w:eastAsia="en-GB"/>
+        </w:rPr>
+      </w:pPr>
+      <w:r>
+        <w:rPr>
+          <w:rFonts w:ascii="Times New Roman" w:eastAsia="Times New Roman" w:hAnsi="Times New Roman" w:cs="Times New Roman"/>
+          <w:color w:val="0E101A"/>
+          <w:lang w:eastAsia="en-GB"/>
+        </w:rPr>
+        <w:t>Prepared data now ready to insert to machine learning models to predict. Once initial guesses are produced, the estimators and weight correction methods model will be fine-tuned to give the best predictions.</w:t>
+      </w:r>
+    </w:p>
+    <w:p>
+      <w:pPr>
+        <w:rPr>
+          <w:rFonts w:ascii="Times New Roman" w:eastAsia="Times New Roman" w:hAnsi="Times New Roman" w:cs="Times New Roman"/>
+          <w:color w:val="0E101A"/>
+          <w:lang w:eastAsia="en-GB"/>
+        </w:rPr>
+      </w:pPr>
+    </w:p>
+    <w:p>
+      <w:pPr>
+        <w:ind w:left="720" w:firstLine="720"/>
+        <w:rPr>
+          <w:rFonts w:ascii="Times New Roman" w:eastAsia="Times New Roman" w:hAnsi="Times New Roman" w:cs="Times New Roman"/>
+          <w:color w:val="0E101A"/>
+          <w:lang w:eastAsia="en-GB"/>
+        </w:rPr>
+      </w:pPr>
+      <w:r>
+        <w:rPr>
+          <w:rFonts w:ascii="Times New Roman" w:eastAsia="Times New Roman" w:hAnsi="Times New Roman" w:cs="Times New Roman"/>
+          <w:color w:val="0E101A"/>
+          <w:lang w:eastAsia="en-GB"/>
+        </w:rPr>
+        <w:t>Here evaluation and comparison of other models can be made to finalise the deployment model. In this project, regression and neural networks will be implemented.</w:t>
+      </w:r>
+    </w:p>
+    <w:p>
+      <w:pPr>
+        <w:rPr>
+          <w:rFonts w:ascii="Times New Roman" w:eastAsia="Times New Roman" w:hAnsi="Times New Roman" w:cs="Times New Roman"/>
+          <w:color w:val="0E101A"/>
+          <w:lang w:eastAsia="en-GB"/>
+        </w:rPr>
+      </w:pPr>
+    </w:p>
+    <w:p>
+      <w:pPr>
+        <w:ind w:firstLine="720"/>
+        <w:rPr>
+          <w:rFonts w:ascii="Times New Roman" w:eastAsia="Times New Roman" w:hAnsi="Times New Roman" w:cs="Times New Roman"/>
+          <w:color w:val="0E101A"/>
+          <w:lang w:eastAsia="en-GB"/>
+        </w:rPr>
+      </w:pPr>
+      <w:r>
+        <w:rPr>
+          <w:rFonts w:ascii="Times New Roman" w:eastAsia="Times New Roman" w:hAnsi="Times New Roman" w:cs="Times New Roman"/>
+          <w:color w:val="0E101A"/>
+          <w:lang w:eastAsia="en-GB"/>
+        </w:rPr>
+        <w:t>Deployment:</w:t>
+      </w:r>
+    </w:p>
+    <w:p>
+      <w:pPr>
+        <w:ind w:left="720" w:firstLine="720"/>
+        <w:rPr>
+          <w:rFonts w:ascii="Times New Roman" w:eastAsia="Times New Roman" w:hAnsi="Times New Roman" w:cs="Times New Roman"/>
+          <w:color w:val="0E101A"/>
+          <w:lang w:eastAsia="en-GB"/>
+        </w:rPr>
+      </w:pPr>
+      <w:r>
+        <w:rPr>
+          <w:rFonts w:ascii="Times New Roman" w:eastAsia="Times New Roman" w:hAnsi="Times New Roman" w:cs="Times New Roman"/>
+          <w:color w:val="0E101A"/>
+          <w:lang w:eastAsia="en-GB"/>
+        </w:rPr>
+        <w:t>After performing modelling, one of the suitable models has selected, trained and deployed.</w:t>
+      </w:r>
+    </w:p>
+    <w:p>
+      <w:pPr>
+        <w:rPr>
+          <w:rFonts w:ascii="Times New Roman" w:eastAsia="Times New Roman" w:hAnsi="Times New Roman" w:cs="Times New Roman"/>
+          <w:color w:val="0E101A"/>
+          <w:lang w:eastAsia="en-GB"/>
+        </w:rPr>
+      </w:pPr>
+    </w:p>
+    <w:p>
+      <w:pPr>
+        <w:rPr>
+          <w:rFonts w:ascii="Times New Roman" w:eastAsia="Times New Roman" w:hAnsi="Times New Roman" w:cs="Times New Roman"/>
+          <w:color w:val="0E101A"/>
+          <w:lang w:eastAsia="en-GB"/>
+        </w:rPr>
+      </w:pPr>
+    </w:p>
+    <w:p>
+      <w:pPr>
+        <w:rPr>
+          <w:lang w:eastAsia="en-GB"/>
+        </w:rPr>
+      </w:pPr>
+    </w:p>
+    <w:p>
+      <w:pPr>
+        <w:pStyle w:val="Heading3"/>
+      </w:pPr>
+      <w:r>
+        <w:t>Tools used in this project</w:t>
+      </w:r>
+    </w:p>
+    <w:p/>
+    <w:p>
+      <w:pPr>
+        <w:ind w:firstLine="720"/>
+        <w:rPr>
+          <w:rFonts w:ascii="Times New Roman" w:eastAsia="Times New Roman" w:hAnsi="Times New Roman" w:cs="Times New Roman"/>
+          <w:color w:val="0E101A"/>
+          <w:lang w:eastAsia="en-GB"/>
+        </w:rPr>
+      </w:pPr>
+      <w:r>
+        <w:rPr>
+          <w:rFonts w:ascii="Times New Roman" w:eastAsia="Times New Roman" w:hAnsi="Times New Roman" w:cs="Times New Roman"/>
+          <w:color w:val="0E101A"/>
+          <w:lang w:eastAsia="en-GB"/>
+        </w:rPr>
+        <w:t>In this project, full implementation on python using these frameworks: NumPy, pandas, matplotlib, sci-kit-learn, TensorFlow and PyTorch.</w:t>
+      </w:r>
+    </w:p>
+    <w:p>
+      <w:pPr>
+        <w:rPr>
+          <w:rFonts w:ascii="Times New Roman" w:eastAsia="Times New Roman" w:hAnsi="Times New Roman" w:cs="Times New Roman"/>
+          <w:color w:val="0E101A"/>
+          <w:lang w:eastAsia="en-GB"/>
+        </w:rPr>
+      </w:pPr>
+    </w:p>
+    <w:p>
+      <w:pPr>
+        <w:pStyle w:val="Heading3"/>
+        <w:rPr>
+          <w:rFonts w:eastAsia="Times New Roman"/>
+          <w:lang w:eastAsia="en-GB"/>
+        </w:rPr>
+      </w:pPr>
+      <w:r>
+        <w:rPr>
+          <w:rFonts w:eastAsia="Times New Roman"/>
+          <w:lang w:eastAsia="en-GB"/>
+        </w:rPr>
+        <w:t>What factors influence choosing these tools</w:t>
+      </w:r>
+    </w:p>
+    <w:p>
+      <w:pPr>
+        <w:rPr>
+          <w:lang w:eastAsia="en-GB"/>
+        </w:rPr>
+      </w:pPr>
+    </w:p>
+    <w:p>
+      <w:pPr>
+        <w:ind w:firstLine="720"/>
+        <w:rPr>
+          <w:rFonts w:ascii="Times New Roman" w:eastAsia="Times New Roman" w:hAnsi="Times New Roman" w:cs="Times New Roman"/>
+          <w:color w:val="0E101A"/>
+          <w:lang w:eastAsia="en-GB"/>
+        </w:rPr>
+      </w:pPr>
+      <w:r>
+        <w:rPr>
+          <w:rFonts w:ascii="Times New Roman" w:eastAsia="Times New Roman" w:hAnsi="Times New Roman" w:cs="Times New Roman"/>
+          <w:color w:val="0E101A"/>
+          <w:lang w:eastAsia="en-GB"/>
+        </w:rPr>
+        <w:t>Python is a straightforward and readable language, among others. Python language has widely adopted by many data scientists and using currently. The frameworks mentioned above was developed by other data scientists and using day-to-day life. Another important thing is open source.</w:t>
+      </w:r>
+    </w:p>
+    <w:p>
+      <w:pPr>
+        <w:rPr>
+          <w:rFonts w:ascii="Times New Roman" w:eastAsia="Times New Roman" w:hAnsi="Times New Roman" w:cs="Times New Roman"/>
+          <w:color w:val="0E101A"/>
+          <w:lang w:eastAsia="en-GB"/>
+        </w:rPr>
+      </w:pPr>
+    </w:p>
+    <w:p>
+      <w:pPr>
+        <w:rPr>
+          <w:rFonts w:ascii="Times New Roman" w:eastAsia="Times New Roman" w:hAnsi="Times New Roman" w:cs="Times New Roman"/>
+          <w:color w:val="0E101A"/>
+          <w:lang w:eastAsia="en-GB"/>
+        </w:rPr>
+      </w:pPr>
+    </w:p>
+    <w:p>
+      <w:pPr>
+        <w:pStyle w:val="Heading2"/>
+        <w:rPr>
+          <w:rFonts w:eastAsia="Times New Roman"/>
+          <w:lang w:eastAsia="en-GB"/>
+        </w:rPr>
+      </w:pPr>
+      <w:r>
+        <w:rPr>
+          <w:rFonts w:eastAsia="Times New Roman"/>
+          <w:lang w:eastAsia="en-GB"/>
+        </w:rPr>
+        <w:t>Progress</w:t>
+      </w:r>
+    </w:p>
+    <w:p>
+      <w:pPr>
+        <w:rPr>
+          <w:rFonts w:ascii="Times New Roman" w:eastAsia="Times New Roman" w:hAnsi="Times New Roman" w:cs="Times New Roman"/>
+          <w:color w:val="0E101A"/>
+          <w:lang w:eastAsia="en-GB"/>
+        </w:rPr>
+      </w:pPr>
+    </w:p>
+    <w:p>
+      <w:pPr>
+        <w:numPr>
+          <w:ilvl w:val="0"/>
+          <w:numId w:val="5"/>
+        </w:numPr>
+        <w:rPr>
+          <w:rFonts w:ascii="Times New Roman" w:eastAsia="Times New Roman" w:hAnsi="Times New Roman" w:cs="Times New Roman"/>
+          <w:color w:val="0E101A"/>
+          <w:lang w:eastAsia="en-GB"/>
+        </w:rPr>
+      </w:pPr>
+      <w:r>
+        <w:rPr>
+          <w:rFonts w:ascii="Times New Roman" w:eastAsia="Times New Roman" w:hAnsi="Times New Roman" w:cs="Times New Roman"/>
+          <w:color w:val="0E101A"/>
+          <w:lang w:eastAsia="en-GB"/>
+        </w:rPr>
+        <w:t> Data is in CSV format. Now it has loaded and converted into Pandas data frame.</w:t>
+      </w:r>
+    </w:p>
+    <w:p>
+      <w:pPr>
+        <w:numPr>
+          <w:ilvl w:val="0"/>
+          <w:numId w:val="5"/>
+        </w:numPr>
+        <w:rPr>
+          <w:rFonts w:ascii="Times New Roman" w:eastAsia="Times New Roman" w:hAnsi="Times New Roman" w:cs="Times New Roman"/>
+          <w:color w:val="0E101A"/>
+          <w:lang w:eastAsia="en-GB"/>
+        </w:rPr>
+      </w:pPr>
+      <w:r>
+        <w:rPr>
+          <w:rFonts w:ascii="Times New Roman" w:eastAsia="Times New Roman" w:hAnsi="Times New Roman" w:cs="Times New Roman"/>
+          <w:color w:val="0E101A"/>
+          <w:lang w:eastAsia="en-GB"/>
+        </w:rPr>
+        <w:t>Analysis was performed on the data and derived some conclusions about what factors influencing the price factor. Some conclusions have mentioned above.  </w:t>
+      </w:r>
+    </w:p>
+    <w:p>
+      <w:pPr>
+        <w:numPr>
+          <w:ilvl w:val="0"/>
+          <w:numId w:val="5"/>
+        </w:numPr>
+        <w:rPr>
+          <w:rFonts w:ascii="Times New Roman" w:eastAsia="Times New Roman" w:hAnsi="Times New Roman" w:cs="Times New Roman"/>
+          <w:color w:val="0E101A"/>
+          <w:lang w:eastAsia="en-GB"/>
+        </w:rPr>
+      </w:pPr>
+      <w:r>
+        <w:rPr>
+          <w:rFonts w:ascii="Times New Roman" w:eastAsia="Times New Roman" w:hAnsi="Times New Roman" w:cs="Times New Roman"/>
+          <w:color w:val="0E101A"/>
+          <w:lang w:eastAsia="en-GB"/>
+        </w:rPr>
+        <w:lastRenderedPageBreak/>
+        <w:t>Before further processing, data must be cleaned and transformed; null checks and other format data types were converted.</w:t>
+      </w:r>
+    </w:p>
+    <w:p>
+      <w:pPr>
+        <w:numPr>
+          <w:ilvl w:val="0"/>
+          <w:numId w:val="5"/>
+        </w:numPr>
+        <w:rPr>
+          <w:rFonts w:ascii="Times New Roman" w:eastAsia="Times New Roman" w:hAnsi="Times New Roman" w:cs="Times New Roman"/>
+          <w:color w:val="0E101A"/>
+          <w:lang w:eastAsia="en-GB"/>
+        </w:rPr>
+      </w:pPr>
+      <w:r>
+        <w:rPr>
+          <w:rFonts w:ascii="Times New Roman" w:eastAsia="Times New Roman" w:hAnsi="Times New Roman" w:cs="Times New Roman"/>
+          <w:color w:val="0E101A"/>
+          <w:lang w:eastAsia="en-GB"/>
+        </w:rPr>
+        <w:t>For machine learning, Categorical values are encoded and scaled.</w:t>
+      </w:r>
+    </w:p>
+    <w:p>
+      <w:pPr>
+        <w:numPr>
+          <w:ilvl w:val="0"/>
+          <w:numId w:val="5"/>
+        </w:numPr>
+        <w:rPr>
+          <w:rFonts w:ascii="Times New Roman" w:eastAsia="Times New Roman" w:hAnsi="Times New Roman" w:cs="Times New Roman"/>
+          <w:color w:val="0E101A"/>
+          <w:lang w:eastAsia="en-GB"/>
+        </w:rPr>
+      </w:pPr>
+      <w:r>
+        <w:rPr>
+          <w:rFonts w:ascii="Times New Roman" w:eastAsia="Times New Roman" w:hAnsi="Times New Roman" w:cs="Times New Roman"/>
+          <w:color w:val="0E101A"/>
+          <w:lang w:eastAsia="en-GB"/>
+        </w:rPr>
+        <w:t>Then all data were analysed and made correlation and produced heatmap.</w:t>
+      </w:r>
+    </w:p>
+    <w:p>
+      <w:pPr>
+        <w:numPr>
+          <w:ilvl w:val="0"/>
+          <w:numId w:val="5"/>
+        </w:numPr>
+        <w:rPr>
+          <w:rFonts w:ascii="Times New Roman" w:eastAsia="Times New Roman" w:hAnsi="Times New Roman" w:cs="Times New Roman"/>
+          <w:color w:val="0E101A"/>
+          <w:lang w:eastAsia="en-GB"/>
+        </w:rPr>
+      </w:pPr>
+      <w:r>
+        <w:rPr>
+          <w:rFonts w:ascii="Times New Roman" w:eastAsia="Times New Roman" w:hAnsi="Times New Roman" w:cs="Times New Roman"/>
+          <w:color w:val="0E101A"/>
+          <w:lang w:eastAsia="en-GB"/>
+        </w:rPr>
+        <w:t>An initial linear regression model was developed to find how it will perform.</w:t>
+      </w:r>
+    </w:p>
+    <w:p>
+      <w:pPr>
+        <w:rPr>
+          <w:rFonts w:ascii="Times New Roman" w:eastAsia="Times New Roman" w:hAnsi="Times New Roman" w:cs="Times New Roman"/>
+          <w:color w:val="0E101A"/>
+          <w:lang w:eastAsia="en-GB"/>
+        </w:rPr>
+      </w:pPr>
+    </w:p>
+    <w:p>
+      <w:pPr>
+        <w:pStyle w:val="Heading2"/>
+        <w:rPr>
+          <w:rFonts w:eastAsia="Times New Roman"/>
+          <w:lang w:eastAsia="en-GB"/>
+        </w:rPr>
+      </w:pPr>
+      <w:r>
+        <w:rPr>
+          <w:rFonts w:eastAsia="Times New Roman"/>
+          <w:lang w:eastAsia="en-GB"/>
+        </w:rPr>
+        <w:t>Problems</w:t>
+      </w:r>
+    </w:p>
+    <w:p>
+      <w:pPr>
+        <w:rPr>
+          <w:lang w:eastAsia="en-GB"/>
+        </w:rPr>
+      </w:pPr>
+    </w:p>
+    <w:p>
+      <w:pPr>
+        <w:pStyle w:val="Heading3"/>
+        <w:ind w:firstLine="720"/>
+        <w:rPr>
+          <w:rFonts w:eastAsia="Times New Roman"/>
+          <w:lang w:eastAsia="en-GB"/>
+        </w:rPr>
+      </w:pPr>
+      <w:r>
+        <w:rPr>
+          <w:rFonts w:eastAsia="Times New Roman"/>
+          <w:lang w:eastAsia="en-GB"/>
+        </w:rPr>
+        <w:t>Linear Regression</w:t>
+      </w:r>
+    </w:p>
+    <w:p>
+      <w:pPr>
+        <w:ind w:left="720" w:firstLine="720"/>
+        <w:rPr>
+          <w:rFonts w:ascii="Times New Roman" w:eastAsia="Times New Roman" w:hAnsi="Times New Roman" w:cs="Times New Roman"/>
+          <w:color w:val="0E101A"/>
+          <w:lang w:eastAsia="en-GB"/>
+        </w:rPr>
+      </w:pPr>
+      <w:r>
+        <w:rPr>
+          <w:rFonts w:ascii="Times New Roman" w:eastAsia="Times New Roman" w:hAnsi="Times New Roman" w:cs="Times New Roman"/>
+          <w:color w:val="0E101A"/>
+          <w:lang w:eastAsia="en-GB"/>
+        </w:rPr>
+        <w:t>Linear regression performed worst on this dataset. Mean Squared Error has produced 80 error rate. This data is non-linear is to used other powerful linear regression methods like Polynomial, SVR, Random Forest regression. </w:t>
+      </w:r>
+    </w:p>
+    <w:p>
+      <w:pPr>
+        <w:ind w:left="720" w:firstLine="720"/>
+        <w:rPr>
+          <w:rFonts w:ascii="Times New Roman" w:eastAsia="Times New Roman" w:hAnsi="Times New Roman" w:cs="Times New Roman"/>
+          <w:color w:val="0E101A"/>
+          <w:lang w:eastAsia="en-GB"/>
+        </w:rPr>
+      </w:pPr>
+    </w:p>
+    <w:p>
+      <w:pPr>
+        <w:jc w:val="both"/>
+        <w:rPr>
+          <w:rFonts w:ascii="Times New Roman" w:eastAsia="Times New Roman" w:hAnsi="Times New Roman" w:cs="Times New Roman"/>
+          <w:color w:val="0E101A"/>
+          <w:lang w:eastAsia="en-GB"/>
+        </w:rPr>
+      </w:pPr>
+    </w:p>
+    <w:p>
+      <w:pPr>
+        <w:pStyle w:val="Heading2"/>
+        <w:rPr>
+          <w:rFonts w:eastAsia="Times New Roman"/>
+          <w:lang w:eastAsia="en-GB"/>
+        </w:rPr>
+      </w:pPr>
+      <w:r>
+        <w:rPr>
+          <w:rFonts w:eastAsia="Times New Roman"/>
+          <w:lang w:eastAsia="en-GB"/>
+        </w:rPr>
+        <w:t>Planned Work</w:t>
+      </w:r>
+    </w:p>
+    <w:p>
+      <w:pPr>
+        <w:rPr>
+          <w:rFonts w:ascii="Times New Roman" w:eastAsia="Times New Roman" w:hAnsi="Times New Roman" w:cs="Times New Roman"/>
+          <w:color w:val="0E101A"/>
+          <w:lang w:eastAsia="en-GB"/>
+        </w:rPr>
+      </w:pPr>
+    </w:p>
+    <w:p>
+      <w:pPr>
+        <w:pStyle w:val="Heading3"/>
+        <w:rPr>
+          <w:rFonts w:eastAsia="Times New Roman"/>
+          <w:lang w:eastAsia="en-GB"/>
+        </w:rPr>
+      </w:pPr>
+      <w:r>
+        <w:rPr>
+          <w:rFonts w:eastAsia="Times New Roman"/>
+          <w:lang w:eastAsia="en-GB"/>
+        </w:rPr>
+        <w:t>Major Tasks</w:t>
+      </w:r>
+    </w:p>
+    <w:p>
+      <w:pPr>
+        <w:rPr>
+          <w:rFonts w:ascii="Times New Roman" w:eastAsia="Times New Roman" w:hAnsi="Times New Roman" w:cs="Times New Roman"/>
+          <w:color w:val="0E101A"/>
+          <w:lang w:eastAsia="en-GB"/>
+        </w:rPr>
+      </w:pPr>
+    </w:p>
+    <w:p>
+      <w:pPr>
+        <w:pStyle w:val="Heading4"/>
+        <w:rPr>
+          <w:rFonts w:eastAsia="Times New Roman"/>
+          <w:lang w:eastAsia="en-GB"/>
+        </w:rPr>
+      </w:pPr>
+      <w:r>
+        <w:rPr>
+          <w:rFonts w:eastAsia="Times New Roman"/>
+          <w:lang w:eastAsia="en-GB"/>
+        </w:rPr>
+        <w:t>Literature review</w:t>
+      </w:r>
+    </w:p>
+    <w:p>
+      <w:pPr>
+        <w:rPr>
+          <w:rFonts w:ascii="Times New Roman" w:eastAsia="Times New Roman" w:hAnsi="Times New Roman" w:cs="Times New Roman"/>
+          <w:color w:val="0E101A"/>
+          <w:lang w:eastAsia="en-GB"/>
+        </w:rPr>
+      </w:pPr>
+      <w:r>
+        <w:rPr>
+          <w:rFonts w:ascii="Times New Roman" w:eastAsia="Times New Roman" w:hAnsi="Times New Roman" w:cs="Times New Roman"/>
+          <w:color w:val="0E101A"/>
+          <w:lang w:eastAsia="en-GB"/>
+        </w:rPr>
+        <w:t>In this step, I will research literature regarding regression and neural networks. So we can understand how other hyper-parameters tuning will boost the performance and others areas to a lookout.</w:t>
+      </w:r>
+    </w:p>
+    <w:p>
+      <w:pPr>
+        <w:rPr>
+          <w:rFonts w:ascii="Times New Roman" w:eastAsia="Times New Roman" w:hAnsi="Times New Roman" w:cs="Times New Roman"/>
+          <w:color w:val="0E101A"/>
+          <w:lang w:eastAsia="en-GB"/>
+        </w:rPr>
+      </w:pPr>
+    </w:p>
+    <w:p>
+      <w:pPr>
+        <w:rPr>
+          <w:rFonts w:ascii="Times New Roman" w:eastAsia="Times New Roman" w:hAnsi="Times New Roman" w:cs="Times New Roman"/>
+          <w:color w:val="0E101A"/>
+          <w:lang w:eastAsia="en-GB"/>
+        </w:rPr>
+      </w:pPr>
+      <w:r>
+        <w:rPr>
+          <w:rStyle w:val="Heading4Char"/>
+          <w:lang w:eastAsia="en-GB"/>
+        </w:rPr>
+        <w:t>Dataset Collection</w:t>
+      </w:r>
+      <w:r>
+        <w:rPr>
+          <w:rFonts w:ascii="Times New Roman" w:eastAsia="Times New Roman" w:hAnsi="Times New Roman" w:cs="Times New Roman"/>
+          <w:color w:val="0E101A"/>
+          <w:lang w:eastAsia="en-GB"/>
+        </w:rPr>
+        <w:t>:</w:t>
+      </w:r>
+    </w:p>
+    <w:p>
+      <w:pPr>
+        <w:rPr>
+          <w:rFonts w:ascii="Times New Roman" w:eastAsia="Times New Roman" w:hAnsi="Times New Roman" w:cs="Times New Roman"/>
+          <w:color w:val="0E101A"/>
+          <w:lang w:eastAsia="en-GB"/>
+        </w:rPr>
+      </w:pPr>
+      <w:r>
+        <w:rPr>
+          <w:rFonts w:ascii="Times New Roman" w:eastAsia="Times New Roman" w:hAnsi="Times New Roman" w:cs="Times New Roman"/>
+          <w:color w:val="0E101A"/>
+          <w:lang w:eastAsia="en-GB"/>
+        </w:rPr>
+        <w:t>This project based on Kaggle dataset house prices predictions for India. This dataset licensed under GPL2.</w:t>
+      </w:r>
+    </w:p>
+    <w:p>
+      <w:pPr>
+        <w:rPr>
+          <w:rFonts w:ascii="Times New Roman" w:eastAsia="Times New Roman" w:hAnsi="Times New Roman" w:cs="Times New Roman"/>
+          <w:color w:val="0E101A"/>
+          <w:lang w:eastAsia="en-GB"/>
+        </w:rPr>
+      </w:pPr>
+    </w:p>
+    <w:p>
+      <w:pPr>
+        <w:pStyle w:val="Heading4"/>
+        <w:rPr>
+          <w:rFonts w:eastAsia="Times New Roman"/>
+          <w:lang w:eastAsia="en-GB"/>
+        </w:rPr>
+      </w:pPr>
+      <w:r>
+        <w:rPr>
+          <w:rFonts w:eastAsia="Times New Roman"/>
+          <w:lang w:eastAsia="en-GB"/>
+        </w:rPr>
+        <w:t>Research different types of regression and evaluation techniques:</w:t>
+      </w:r>
+    </w:p>
+    <w:p>
+      <w:pPr>
+        <w:rPr>
+          <w:rFonts w:ascii="Times New Roman" w:eastAsia="Times New Roman" w:hAnsi="Times New Roman" w:cs="Times New Roman"/>
+          <w:color w:val="0E101A"/>
+          <w:lang w:eastAsia="en-GB"/>
+        </w:rPr>
+      </w:pPr>
+      <w:r>
+        <w:rPr>
+          <w:rFonts w:ascii="Times New Roman" w:eastAsia="Times New Roman" w:hAnsi="Times New Roman" w:cs="Times New Roman"/>
+          <w:color w:val="0E101A"/>
+          <w:lang w:eastAsia="en-GB"/>
+        </w:rPr>
+        <w:t>Here deeply research on regression and evaluation techniques.</w:t>
+      </w:r>
+    </w:p>
+    <w:p>
+      <w:pPr>
+        <w:rPr>
+          <w:rFonts w:ascii="Times New Roman" w:eastAsia="Times New Roman" w:hAnsi="Times New Roman" w:cs="Times New Roman"/>
+          <w:color w:val="0E101A"/>
+          <w:lang w:eastAsia="en-GB"/>
+        </w:rPr>
+      </w:pPr>
+      <w:r>
+        <w:rPr>
+          <w:rFonts w:ascii="Times New Roman" w:eastAsia="Times New Roman" w:hAnsi="Times New Roman" w:cs="Times New Roman"/>
+          <w:color w:val="0E101A"/>
+          <w:lang w:eastAsia="en-GB"/>
+        </w:rPr>
+        <w:t>Upon implementing this on the project, the dataset will improve predictions.</w:t>
+      </w:r>
+    </w:p>
+    <w:p>
+      <w:pPr>
+        <w:rPr>
+          <w:rFonts w:ascii="Times New Roman" w:eastAsia="Times New Roman" w:hAnsi="Times New Roman" w:cs="Times New Roman"/>
+          <w:color w:val="0E101A"/>
+          <w:lang w:eastAsia="en-GB"/>
+        </w:rPr>
+      </w:pPr>
+    </w:p>
+    <w:p>
+      <w:pPr>
+        <w:pStyle w:val="Heading4"/>
+        <w:rPr>
+          <w:rFonts w:eastAsia="Times New Roman"/>
+          <w:lang w:eastAsia="en-GB"/>
+        </w:rPr>
+      </w:pPr>
+      <w:r>
+        <w:rPr>
+          <w:rFonts w:eastAsia="Times New Roman"/>
+          <w:lang w:eastAsia="en-GB"/>
+        </w:rPr>
+        <w:t>Research on neural networks:</w:t>
+      </w:r>
+    </w:p>
+    <w:p>
+      <w:pPr>
+        <w:rPr>
+          <w:rFonts w:ascii="Times New Roman" w:eastAsia="Times New Roman" w:hAnsi="Times New Roman" w:cs="Times New Roman"/>
+          <w:color w:val="0E101A"/>
+          <w:lang w:eastAsia="en-GB"/>
+        </w:rPr>
+      </w:pPr>
+      <w:r>
+        <w:rPr>
+          <w:rFonts w:ascii="Times New Roman" w:eastAsia="Times New Roman" w:hAnsi="Times New Roman" w:cs="Times New Roman"/>
+          <w:color w:val="0E101A"/>
+          <w:lang w:eastAsia="en-GB"/>
+        </w:rPr>
+        <w:t>While doing Machine learning and researching the neural networks can also provide a better solution for this project.</w:t>
+      </w:r>
+    </w:p>
+    <w:p>
+      <w:pPr>
+        <w:rPr>
+          <w:rFonts w:ascii="Times New Roman" w:eastAsia="Times New Roman" w:hAnsi="Times New Roman" w:cs="Times New Roman"/>
+          <w:color w:val="0E101A"/>
+          <w:lang w:eastAsia="en-GB"/>
+        </w:rPr>
+      </w:pPr>
+    </w:p>
+    <w:p>
+      <w:pPr>
+        <w:pStyle w:val="Heading4"/>
+        <w:rPr>
+          <w:rFonts w:eastAsia="Times New Roman"/>
+          <w:lang w:eastAsia="en-GB"/>
+        </w:rPr>
+      </w:pPr>
+      <w:r>
+        <w:rPr>
+          <w:rFonts w:eastAsia="Times New Roman"/>
+          <w:lang w:eastAsia="en-GB"/>
+        </w:rPr>
+        <w:t>Conclusion:</w:t>
+      </w:r>
+    </w:p>
+    <w:p>
+      <w:pPr>
+        <w:rPr>
+          <w:rFonts w:ascii="Times New Roman" w:eastAsia="Times New Roman" w:hAnsi="Times New Roman" w:cs="Times New Roman"/>
+          <w:color w:val="0E101A"/>
+          <w:lang w:eastAsia="en-GB"/>
+        </w:rPr>
+      </w:pPr>
+      <w:r>
+        <w:rPr>
+          <w:rFonts w:ascii="Times New Roman" w:eastAsia="Times New Roman" w:hAnsi="Times New Roman" w:cs="Times New Roman"/>
+          <w:color w:val="0E101A"/>
+          <w:lang w:eastAsia="en-GB"/>
+        </w:rPr>
+        <w:t>Implementing different techniques and electing the best model to predict prices on houses based on provided input features.</w:t>
+      </w:r>
+    </w:p>
+    <w:p>
+      <w:pPr>
+        <w:rPr>
+          <w:rFonts w:ascii="Times New Roman" w:eastAsia="Times New Roman" w:hAnsi="Times New Roman" w:cs="Times New Roman"/>
+          <w:color w:val="0E101A"/>
+          <w:lang w:eastAsia="en-GB"/>
+        </w:rPr>
+      </w:pPr>
+    </w:p>
+    <w:p>
+      <w:pPr>
+        <w:pStyle w:val="Heading4"/>
+        <w:rPr>
+          <w:rFonts w:eastAsia="Times New Roman"/>
+          <w:lang w:eastAsia="en-GB"/>
+        </w:rPr>
+      </w:pPr>
+      <w:r>
+        <w:rPr>
+          <w:rFonts w:eastAsia="Times New Roman"/>
+          <w:lang w:eastAsia="en-GB"/>
+        </w:rPr>
+        <w:t>Final Report:</w:t>
+      </w:r>
+    </w:p>
+    <w:p>
+      <w:pPr>
+        <w:rPr>
+          <w:rFonts w:ascii="Times New Roman" w:eastAsia="Times New Roman" w:hAnsi="Times New Roman" w:cs="Times New Roman"/>
+          <w:color w:val="0E101A"/>
+          <w:lang w:eastAsia="en-GB"/>
+        </w:rPr>
+      </w:pPr>
+      <w:r>
+        <w:rPr>
+          <w:rFonts w:ascii="Times New Roman" w:eastAsia="Times New Roman" w:hAnsi="Times New Roman" w:cs="Times New Roman"/>
+          <w:color w:val="0E101A"/>
+          <w:lang w:eastAsia="en-GB"/>
+        </w:rPr>
+        <w:t>The report was doing while implementing the project but the last days for finalising the formatting, indentations and type corrections.</w:t>
+      </w:r>
+    </w:p>
+    <w:p>
+      <w:pPr>
+        <w:jc w:val="both"/>
+        <w:rPr>
+          <w:rFonts w:ascii="Times New Roman" w:eastAsia="Times New Roman" w:hAnsi="Times New Roman" w:cs="Times New Roman"/>
+          <w:color w:val="0E101A"/>
+          <w:lang w:eastAsia="en-GB"/>
+        </w:rPr>
+      </w:pPr>
+    </w:p>
+    <w:p>
+      <w:pPr>
+        <w:jc w:val="both"/>
+        <w:rPr>
+          <w:rFonts w:ascii="Times New Roman" w:eastAsia="Times New Roman" w:hAnsi="Times New Roman" w:cs="Times New Roman"/>
+          <w:color w:val="0E101A"/>
+          <w:lang w:eastAsia="en-GB"/>
+        </w:rPr>
+      </w:pPr>
+    </w:p>
+    <w:p>
+      <w:pPr>
+        <w:rPr>
+          <w:rFonts w:ascii="Times New Roman" w:eastAsia="Times New Roman" w:hAnsi="Times New Roman" w:cs="Times New Roman"/>
+          <w:color w:val="0E101A"/>
+          <w:lang w:eastAsia="en-GB"/>
+        </w:rPr>
+      </w:pPr>
+    </w:p>
+    <w:p>
+      <w:pPr>
+        <w:rPr>
+          <w:rFonts w:ascii="Times New Roman" w:eastAsia="Times New Roman" w:hAnsi="Times New Roman" w:cs="Times New Roman"/>
+          <w:color w:val="0E101A"/>
+          <w:lang w:eastAsia="en-GB"/>
+        </w:rPr>
+      </w:pPr>
+    </w:p>
+    <w:p>
+      <w:pPr>
+        <w:rPr>
+          <w:lang w:eastAsia="en-GB"/>
+        </w:rPr>
+      </w:pPr>
+    </w:p>
+    <w:p>
+      <w:pPr>
+        <w:rPr>
+          <w:lang w:eastAsia="en-GB"/>
+        </w:rPr>
+      </w:pPr>
+    </w:p>
+    <w:p>
+      <w:pPr>
+        <w:rPr>
+          <w:lang w:eastAsia="en-GB"/>
+        </w:rPr>
+      </w:pPr>
+    </w:p>
+    <w:p>
+      <w:pPr>
+        <w:rPr>
+          <w:rFonts w:ascii="Times New Roman" w:eastAsia="Times New Roman" w:hAnsi="Times New Roman" w:cs="Times New Roman"/>
+          <w:color w:val="0E101A"/>
+          <w:lang w:eastAsia="en-GB"/>
+        </w:rPr>
+      </w:pPr>
     </w:p>
     <w:p>
       <w:pPr>
@@ -1393,6 +2753,301 @@
 <file path=word/numbering.xml><?xml version="1.0" encoding="utf-8"?>
 <w:numbering xmlns:wpc="http://schemas.microsoft.com/office/word/2010/wordprocessingCanvas" xmlns:cx="http://schemas.microsoft.com/office/drawing/2014/chartex" xmlns:cx1="http://schemas.microsoft.com/office/drawing/2015/9/8/chartex" xmlns:cx2="http://schemas.microsoft.com/office/drawing/2015/10/21/chartex" xmlns:cx3="http://schemas.microsoft.com/office/drawing/2016/5/9/chartex" xmlns:cx4="http://schemas.microsoft.com/office/drawing/2016/5/10/chartex" xmlns:cx5="http://schemas.microsoft.com/office/drawing/2016/5/11/chartex" xmlns:cx6="http://schemas.microsoft.com/office/drawing/2016/5/12/chartex" xmlns:cx7="http://schemas.microsoft.com/office/drawing/2016/5/13/chartex" xmlns:cx8="http://schemas.microsoft.com/office/drawing/2016/5/14/chartex" xmlns:mc="http://schemas.openxmlformats.org/markup-compatibility/2006" xmlns:aink="http://schemas.microsoft.com/office/drawing/2016/ink" xmlns:am3d="http://schemas.microsoft.com/office/drawing/2017/model3d" xmlns:o="urn:schemas-microsoft-com:office:office" xmlns:r="http://schemas.openxmlformats.org/officeDocument/2006/relationships" xmlns:m="http://schemas.openxmlformats.org/officeDocument/2006/math" xmlns:v="urn:schemas-microsoft-com:vml" xmlns:wp14="http://schemas.microsoft.com/office/word/2010/wordprocessingDrawing" xmlns:wp="http://schemas.openxmlformats.org/drawingml/2006/wordprocessingDrawing" xmlns:w10="urn:schemas-microsoft-com:office:word" xmlns:w="http://schemas.openxmlformats.org/wordprocessingml/2006/main" xmlns:w14="http://schemas.microsoft.com/office/word/2010/wordml" xmlns:w15="http://schemas.microsoft.com/office/word/2012/wordml" xmlns:w16cex="http://schemas.microsoft.com/office/word/2018/wordml/cex" xmlns:w16cid="http://schemas.microsoft.com/office/word/2016/wordml/cid" xmlns:w16="http://schemas.microsoft.com/office/word/2018/wordml" xmlns:w16se="http://schemas.microsoft.com/office/word/2015/wordml/symex" xmlns:wpg="http://schemas.microsoft.com/office/word/2010/wordprocessingGroup" xmlns:wpi="http://schemas.microsoft.com/office/word/2010/wordprocessingInk" xmlns:wne="http://schemas.microsoft.com/office/word/2006/wordml" xmlns:wps="http://schemas.microsoft.com/office/word/2010/wordprocessingShape" mc:Ignorable="w14 w15 w16se w16cid w16 w16cex wp14">
   <w:abstractNum w:abstractNumId="0" w15:restartNumberingAfterBreak="0">
+    <w:nsid w:val="021F0CC5"/>
+    <w:multiLevelType w:val="multilevel"/>
+    <w:tmpl w:val="437201B0"/>
+    <w:lvl w:ilvl="0">
+      <w:start w:val="1"/>
+      <w:numFmt w:val="bullet"/>
+      <w:lvlText w:val="P"/>
+      <w:lvlJc w:val="left"/>
+      <w:pPr>
+        <w:ind w:left="720" w:hanging="360"/>
+      </w:pPr>
+      <w:rPr>
+        <w:rFonts w:ascii="Wingdings 2" w:hAnsi="Wingdings 2" w:hint="default"/>
+        <w:sz w:val="20"/>
+      </w:rPr>
+    </w:lvl>
+    <w:lvl w:ilvl="1" w:tentative="1">
+      <w:start w:val="1"/>
+      <w:numFmt w:val="bullet"/>
+      <w:lvlText w:val="o"/>
+      <w:lvlJc w:val="left"/>
+      <w:pPr>
+        <w:tabs>
+          <w:tab w:val="num" w:pos="1440"/>
+        </w:tabs>
+        <w:ind w:left="1440" w:hanging="360"/>
+      </w:pPr>
+      <w:rPr>
+        <w:rFonts w:ascii="Courier New" w:hAnsi="Courier New" w:hint="default"/>
+        <w:sz w:val="20"/>
+      </w:rPr>
+    </w:lvl>
+    <w:lvl w:ilvl="2" w:tentative="1">
+      <w:start w:val="1"/>
+      <w:numFmt w:val="bullet"/>
+      <w:lvlText w:val=""/>
+      <w:lvlJc w:val="left"/>
+      <w:pPr>
+        <w:tabs>
+          <w:tab w:val="num" w:pos="2160"/>
+        </w:tabs>
+        <w:ind w:left="2160" w:hanging="360"/>
+      </w:pPr>
+      <w:rPr>
+        <w:rFonts w:ascii="Wingdings" w:hAnsi="Wingdings" w:hint="default"/>
+        <w:sz w:val="20"/>
+      </w:rPr>
+    </w:lvl>
+    <w:lvl w:ilvl="3" w:tentative="1">
+      <w:start w:val="1"/>
+      <w:numFmt w:val="bullet"/>
+      <w:lvlText w:val=""/>
+      <w:lvlJc w:val="left"/>
+      <w:pPr>
+        <w:tabs>
+          <w:tab w:val="num" w:pos="2880"/>
+        </w:tabs>
+        <w:ind w:left="2880" w:hanging="360"/>
+      </w:pPr>
+      <w:rPr>
+        <w:rFonts w:ascii="Wingdings" w:hAnsi="Wingdings" w:hint="default"/>
+        <w:sz w:val="20"/>
+      </w:rPr>
+    </w:lvl>
+    <w:lvl w:ilvl="4" w:tentative="1">
+      <w:start w:val="1"/>
+      <w:numFmt w:val="bullet"/>
+      <w:lvlText w:val=""/>
+      <w:lvlJc w:val="left"/>
+      <w:pPr>
+        <w:tabs>
+          <w:tab w:val="num" w:pos="3600"/>
+        </w:tabs>
+        <w:ind w:left="3600" w:hanging="360"/>
+      </w:pPr>
+      <w:rPr>
+        <w:rFonts w:ascii="Wingdings" w:hAnsi="Wingdings" w:hint="default"/>
+        <w:sz w:val="20"/>
+      </w:rPr>
+    </w:lvl>
+    <w:lvl w:ilvl="5" w:tentative="1">
+      <w:start w:val="1"/>
+      <w:numFmt w:val="bullet"/>
+      <w:lvlText w:val=""/>
+      <w:lvlJc w:val="left"/>
+      <w:pPr>
+        <w:tabs>
+          <w:tab w:val="num" w:pos="4320"/>
+        </w:tabs>
+        <w:ind w:left="4320" w:hanging="360"/>
+      </w:pPr>
+      <w:rPr>
+        <w:rFonts w:ascii="Wingdings" w:hAnsi="Wingdings" w:hint="default"/>
+        <w:sz w:val="20"/>
+      </w:rPr>
+    </w:lvl>
+    <w:lvl w:ilvl="6" w:tentative="1">
+      <w:start w:val="1"/>
+      <w:numFmt w:val="bullet"/>
+      <w:lvlText w:val=""/>
+      <w:lvlJc w:val="left"/>
+      <w:pPr>
+        <w:tabs>
+          <w:tab w:val="num" w:pos="5040"/>
+        </w:tabs>
+        <w:ind w:left="5040" w:hanging="360"/>
+      </w:pPr>
+      <w:rPr>
+        <w:rFonts w:ascii="Wingdings" w:hAnsi="Wingdings" w:hint="default"/>
+        <w:sz w:val="20"/>
+      </w:rPr>
+    </w:lvl>
+    <w:lvl w:ilvl="7" w:tentative="1">
+      <w:start w:val="1"/>
+      <w:numFmt w:val="bullet"/>
+      <w:lvlText w:val=""/>
+      <w:lvlJc w:val="left"/>
+      <w:pPr>
+        <w:tabs>
+          <w:tab w:val="num" w:pos="5760"/>
+        </w:tabs>
+        <w:ind w:left="5760" w:hanging="360"/>
+      </w:pPr>
+      <w:rPr>
+        <w:rFonts w:ascii="Wingdings" w:hAnsi="Wingdings" w:hint="default"/>
+        <w:sz w:val="20"/>
+      </w:rPr>
+    </w:lvl>
+    <w:lvl w:ilvl="8" w:tentative="1">
+      <w:start w:val="1"/>
+      <w:numFmt w:val="bullet"/>
+      <w:lvlText w:val=""/>
+      <w:lvlJc w:val="left"/>
+      <w:pPr>
+        <w:tabs>
+          <w:tab w:val="num" w:pos="6480"/>
+        </w:tabs>
+        <w:ind w:left="6480" w:hanging="360"/>
+      </w:pPr>
+      <w:rPr>
+        <w:rFonts w:ascii="Wingdings" w:hAnsi="Wingdings" w:hint="default"/>
+        <w:sz w:val="20"/>
+      </w:rPr>
+    </w:lvl>
+  </w:abstractNum>
+  <w:abstractNum w:abstractNumId="1" w15:restartNumberingAfterBreak="0">
+    <w:nsid w:val="0D8D17E5"/>
+    <w:multiLevelType w:val="multilevel"/>
+    <w:tmpl w:val="D91EE516"/>
+    <w:lvl w:ilvl="0">
+      <w:start w:val="1"/>
+      <w:numFmt w:val="bullet"/>
+      <w:lvlText w:val=""/>
+      <w:lvlJc w:val="left"/>
+      <w:pPr>
+        <w:tabs>
+          <w:tab w:val="num" w:pos="720"/>
+        </w:tabs>
+        <w:ind w:left="720" w:hanging="360"/>
+      </w:pPr>
+      <w:rPr>
+        <w:rFonts w:ascii="Symbol" w:hAnsi="Symbol" w:hint="default"/>
+        <w:sz w:val="20"/>
+      </w:rPr>
+    </w:lvl>
+    <w:lvl w:ilvl="1" w:tentative="1">
+      <w:start w:val="1"/>
+      <w:numFmt w:val="bullet"/>
+      <w:lvlText w:val="o"/>
+      <w:lvlJc w:val="left"/>
+      <w:pPr>
+        <w:tabs>
+          <w:tab w:val="num" w:pos="1440"/>
+        </w:tabs>
+        <w:ind w:left="1440" w:hanging="360"/>
+      </w:pPr>
+      <w:rPr>
+        <w:rFonts w:ascii="Courier New" w:hAnsi="Courier New" w:hint="default"/>
+        <w:sz w:val="20"/>
+      </w:rPr>
+    </w:lvl>
+    <w:lvl w:ilvl="2" w:tentative="1">
+      <w:start w:val="1"/>
+      <w:numFmt w:val="bullet"/>
+      <w:lvlText w:val=""/>
+      <w:lvlJc w:val="left"/>
+      <w:pPr>
+        <w:tabs>
+          <w:tab w:val="num" w:pos="2160"/>
+        </w:tabs>
+        <w:ind w:left="2160" w:hanging="360"/>
+      </w:pPr>
+      <w:rPr>
+        <w:rFonts w:ascii="Wingdings" w:hAnsi="Wingdings" w:hint="default"/>
+        <w:sz w:val="20"/>
+      </w:rPr>
+    </w:lvl>
+    <w:lvl w:ilvl="3" w:tentative="1">
+      <w:start w:val="1"/>
+      <w:numFmt w:val="bullet"/>
+      <w:lvlText w:val=""/>
+      <w:lvlJc w:val="left"/>
+      <w:pPr>
+        <w:tabs>
+          <w:tab w:val="num" w:pos="2880"/>
+        </w:tabs>
+        <w:ind w:left="2880" w:hanging="360"/>
+      </w:pPr>
+      <w:rPr>
+        <w:rFonts w:ascii="Wingdings" w:hAnsi="Wingdings" w:hint="default"/>
+        <w:sz w:val="20"/>
+      </w:rPr>
+    </w:lvl>
+    <w:lvl w:ilvl="4" w:tentative="1">
+      <w:start w:val="1"/>
+      <w:numFmt w:val="bullet"/>
+      <w:lvlText w:val=""/>
+      <w:lvlJc w:val="left"/>
+      <w:pPr>
+        <w:tabs>
+          <w:tab w:val="num" w:pos="3600"/>
+        </w:tabs>
+        <w:ind w:left="3600" w:hanging="360"/>
+      </w:pPr>
+      <w:rPr>
+        <w:rFonts w:ascii="Wingdings" w:hAnsi="Wingdings" w:hint="default"/>
+        <w:sz w:val="20"/>
+      </w:rPr>
+    </w:lvl>
+    <w:lvl w:ilvl="5" w:tentative="1">
+      <w:start w:val="1"/>
+      <w:numFmt w:val="bullet"/>
+      <w:lvlText w:val=""/>
+      <w:lvlJc w:val="left"/>
+      <w:pPr>
+        <w:tabs>
+          <w:tab w:val="num" w:pos="4320"/>
+        </w:tabs>
+        <w:ind w:left="4320" w:hanging="360"/>
+      </w:pPr>
+      <w:rPr>
+        <w:rFonts w:ascii="Wingdings" w:hAnsi="Wingdings" w:hint="default"/>
+        <w:sz w:val="20"/>
+      </w:rPr>
+    </w:lvl>
+    <w:lvl w:ilvl="6" w:tentative="1">
+      <w:start w:val="1"/>
+      <w:numFmt w:val="bullet"/>
+      <w:lvlText w:val=""/>
+      <w:lvlJc w:val="left"/>
+      <w:pPr>
+        <w:tabs>
+          <w:tab w:val="num" w:pos="5040"/>
+        </w:tabs>
+        <w:ind w:left="5040" w:hanging="360"/>
+      </w:pPr>
+      <w:rPr>
+        <w:rFonts w:ascii="Wingdings" w:hAnsi="Wingdings" w:hint="default"/>
+        <w:sz w:val="20"/>
+      </w:rPr>
+    </w:lvl>
+    <w:lvl w:ilvl="7" w:tentative="1">
+      <w:start w:val="1"/>
+      <w:numFmt w:val="bullet"/>
+      <w:lvlText w:val=""/>
+      <w:lvlJc w:val="left"/>
+      <w:pPr>
+        <w:tabs>
+          <w:tab w:val="num" w:pos="5760"/>
+        </w:tabs>
+        <w:ind w:left="5760" w:hanging="360"/>
+      </w:pPr>
+      <w:rPr>
+        <w:rFonts w:ascii="Wingdings" w:hAnsi="Wingdings" w:hint="default"/>
+        <w:sz w:val="20"/>
+      </w:rPr>
+    </w:lvl>
+    <w:lvl w:ilvl="8" w:tentative="1">
+      <w:start w:val="1"/>
+      <w:numFmt w:val="bullet"/>
+      <w:lvlText w:val=""/>
+      <w:lvlJc w:val="left"/>
+      <w:pPr>
+        <w:tabs>
+          <w:tab w:val="num" w:pos="6480"/>
+        </w:tabs>
+        <w:ind w:left="6480" w:hanging="360"/>
+      </w:pPr>
+      <w:rPr>
+        <w:rFonts w:ascii="Wingdings" w:hAnsi="Wingdings" w:hint="default"/>
+        <w:sz w:val="20"/>
+      </w:rPr>
+    </w:lvl>
+  </w:abstractNum>
+  <w:abstractNum w:abstractNumId="2" w15:restartNumberingAfterBreak="0">
     <w:nsid w:val="54F92E04"/>
     <w:multiLevelType w:val="hybridMultilevel"/>
     <w:tmpl w:val="3E080C98"/>
@@ -1504,7 +3159,7 @@
       </w:rPr>
     </w:lvl>
   </w:abstractNum>
-  <w:abstractNum w:abstractNumId="1" w15:restartNumberingAfterBreak="0">
+  <w:abstractNum w:abstractNumId="3" w15:restartNumberingAfterBreak="0">
     <w:nsid w:val="5AE67040"/>
     <w:multiLevelType w:val="multilevel"/>
     <w:tmpl w:val="2A2C25BE"/>
@@ -1653,7 +3308,7 @@
       </w:rPr>
     </w:lvl>
   </w:abstractNum>
-  <w:abstractNum w:abstractNumId="2" w15:restartNumberingAfterBreak="0">
+  <w:abstractNum w:abstractNumId="4" w15:restartNumberingAfterBreak="0">
     <w:nsid w:val="7F4A7E44"/>
     <w:multiLevelType w:val="multilevel"/>
     <w:tmpl w:val="9B2ECCC2"/>
@@ -1803,13 +3458,19 @@
     </w:lvl>
   </w:abstractNum>
   <w:num w:numId="1">
-    <w:abstractNumId w:val="0"/>
+    <w:abstractNumId w:val="2"/>
   </w:num>
   <w:num w:numId="2">
-    <w:abstractNumId w:val="2"/>
+    <w:abstractNumId w:val="4"/>
   </w:num>
   <w:num w:numId="3">
+    <w:abstractNumId w:val="3"/>
+  </w:num>
+  <w:num w:numId="4">
     <w:abstractNumId w:val="1"/>
+  </w:num>
+  <w:num w:numId="5">
+    <w:abstractNumId w:val="0"/>
   </w:num>
 </w:numbering>
 </file>
@@ -2491,6 +4152,22 @@
       <w:lang w:eastAsia="en-GB"/>
     </w:rPr>
   </w:style>
+  <w:style w:type="table" w:styleId="TableGrid">
+    <w:name w:val="Table Grid"/>
+    <w:basedOn w:val="TableNormal"/>
+    <w:uiPriority w:val="39"/>
+    <w:rsid w:val="00C73C20"/>
+    <w:tblPr>
+      <w:tblBorders>
+        <w:top w:val="single" w:sz="4" w:space="0" w:color="auto"/>
+        <w:left w:val="single" w:sz="4" w:space="0" w:color="auto"/>
+        <w:bottom w:val="single" w:sz="4" w:space="0" w:color="auto"/>
+        <w:right w:val="single" w:sz="4" w:space="0" w:color="auto"/>
+        <w:insideH w:val="single" w:sz="4" w:space="0" w:color="auto"/>
+        <w:insideV w:val="single" w:sz="4" w:space="0" w:color="auto"/>
+      </w:tblBorders>
+    </w:tblPr>
+  </w:style>
 </w:styles>
 </file>
 

</xml_diff>

<commit_message>
All done except appendices
</commit_message>
<xml_diff>
--- a/purposal/IPR.docx
+++ b/purposal/IPR.docx
@@ -219,14 +219,6 @@
     </w:p>
     <w:p/>
     <w:p/>
-    <w:p>
-      <w:pPr>
-        <w:pStyle w:val="Heading3"/>
-      </w:pPr>
-      <w:r>
-        <w:t>Mind Map</w:t>
-      </w:r>
-    </w:p>
     <w:p/>
     <w:p/>
     <w:p/>
@@ -589,6 +581,7 @@
           <w:color w:val="0E101A"/>
           <w:lang w:eastAsia="en-GB"/>
         </w:rPr>
+        <w:lastRenderedPageBreak/>
         <w:t>Did Who posted will influence the price. </w:t>
       </w:r>
     </w:p>
@@ -1048,6 +1041,7 @@
           <w:color w:val="0E101A"/>
           <w:lang w:eastAsia="en-GB"/>
         </w:rPr>
+        <w:lastRenderedPageBreak/>
         <w:t>Regression</w:t>
       </w:r>
     </w:p>
@@ -1591,6 +1585,7 @@
           <w:color w:val="0E101A"/>
           <w:lang w:eastAsia="en-GB"/>
         </w:rPr>
+        <w:lastRenderedPageBreak/>
         <w:t>Data Collection:</w:t>
       </w:r>
     </w:p>
@@ -2024,7 +2019,6 @@
           <w:color w:val="0E101A"/>
           <w:lang w:eastAsia="en-GB"/>
         </w:rPr>
-        <w:lastRenderedPageBreak/>
         <w:t>Before further processing, data must be cleaned and transformed; null checks and other format data types were converted.</w:t>
       </w:r>
     </w:p>
@@ -2046,6 +2040,7 @@
           <w:color w:val="0E101A"/>
           <w:lang w:eastAsia="en-GB"/>
         </w:rPr>
+        <w:lastRenderedPageBreak/>
         <w:t>For machine learning, Categorical values are encoded and scaled.</w:t>
       </w:r>
     </w:p>

</xml_diff>